<commit_message>
HW 3 final version
</commit_message>
<xml_diff>
--- a/Homework 3/Coomes_HW3.docx
+++ b/Homework 3/Coomes_HW3.docx
@@ -23,6 +23,12 @@
       <w:r>
         <w:t xml:space="preserve">David</w:t>
       </w:r>
+      <w:r>
+        <w:t xml:space="preserve"> </w:t>
+      </w:r>
+      <w:r>
+        <w:t xml:space="preserve">Coomes</w:t>
+      </w:r>
     </w:p>
     <w:p>
       <w:pPr>
@@ -137,7 +143,7 @@
       <w:r>
         <w:drawing>
           <wp:inline>
-            <wp:extent cx="4620126" cy="3696101"/>
+            <wp:extent cx="5334000" cy="4267200"/>
             <wp:effectExtent b="0" l="0" r="0" t="0"/>
             <wp:docPr descr="" title="" id="1" name="Picture"/>
             <a:graphic>
@@ -158,7 +164,7 @@
                   <pic:spPr bwMode="auto">
                     <a:xfrm>
                       <a:off x="0" y="0"/>
-                      <a:ext cx="4620126" cy="3696101"/>
+                      <a:ext cx="5334000" cy="4267200"/>
                     </a:xfrm>
                     <a:prstGeom prst="rect">
                       <a:avLst/>
@@ -224,6 +230,11 @@
     </w:p>
     <w:p>
       <w:pPr>
+        <w:pStyle w:val="BodyText"/>
+      </w:pPr>
+    </w:p>
+    <w:p>
+      <w:pPr>
         <w:pStyle w:val="Compact"/>
         <w:numPr>
           <w:numId w:val="1006"/>
@@ -245,6 +256,4440 @@
       </w:pPr>
       <w:r>
         <w:t xml:space="preserve">The HR comparing patients from the same clinic with a history of incarceration receiving 100 mg/day of methadone to patients without a history of incarceration receiving 40 mg/day of methadone is 0.215 (95% CI: 0.096-0.410).</w:t>
+      </w:r>
+    </w:p>
+    <w:p>
+      <w:pPr>
+        <w:pStyle w:val="Heading3"/>
+      </w:pPr>
+      <w:bookmarkStart w:id="24" w:name="appendix"/>
+      <w:bookmarkEnd w:id="24"/>
+      <w:r>
+        <w:t xml:space="preserve">Appendix</w:t>
+      </w:r>
+    </w:p>
+    <w:p>
+      <w:pPr>
+        <w:pStyle w:val="SourceCode"/>
+      </w:pPr>
+      <w:r>
+        <w:rPr>
+          <w:rStyle w:val="NormalTok"/>
+        </w:rPr>
+        <w:t xml:space="preserve">knitr</w:t>
+      </w:r>
+      <w:r>
+        <w:rPr>
+          <w:rStyle w:val="OperatorTok"/>
+        </w:rPr>
+        <w:t xml:space="preserve">::</w:t>
+      </w:r>
+      <w:r>
+        <w:rPr>
+          <w:rStyle w:val="NormalTok"/>
+        </w:rPr>
+        <w:t xml:space="preserve">opts_chunk</w:t>
+      </w:r>
+      <w:r>
+        <w:rPr>
+          <w:rStyle w:val="OperatorTok"/>
+        </w:rPr>
+        <w:t xml:space="preserve">$</w:t>
+      </w:r>
+      <w:r>
+        <w:rPr>
+          <w:rStyle w:val="KeywordTok"/>
+        </w:rPr>
+        <w:t xml:space="preserve">set</w:t>
+      </w:r>
+      <w:r>
+        <w:rPr>
+          <w:rStyle w:val="NormalTok"/>
+        </w:rPr>
+        <w:t xml:space="preserve">(</w:t>
+      </w:r>
+      <w:r>
+        <w:rPr>
+          <w:rStyle w:val="DataTypeTok"/>
+        </w:rPr>
+        <w:t xml:space="preserve">echo =</w:t>
+      </w:r>
+      <w:r>
+        <w:rPr>
+          <w:rStyle w:val="NormalTok"/>
+        </w:rPr>
+        <w:t xml:space="preserve"> </w:t>
+      </w:r>
+      <w:r>
+        <w:rPr>
+          <w:rStyle w:val="OtherTok"/>
+        </w:rPr>
+        <w:t xml:space="preserve">FALSE</w:t>
+      </w:r>
+      <w:r>
+        <w:rPr>
+          <w:rStyle w:val="NormalTok"/>
+        </w:rPr>
+        <w:t xml:space="preserve">)</w:t>
+      </w:r>
+      <w:r>
+        <w:br w:type="textWrapping"/>
+      </w:r>
+      <w:r>
+        <w:br w:type="textWrapping"/>
+      </w:r>
+      <w:r>
+        <w:rPr>
+          <w:rStyle w:val="ControlFlowTok"/>
+        </w:rPr>
+        <w:t xml:space="preserve">if</w:t>
+      </w:r>
+      <w:r>
+        <w:rPr>
+          <w:rStyle w:val="NormalTok"/>
+        </w:rPr>
+        <w:t xml:space="preserve"> (</w:t>
+      </w:r>
+      <w:r>
+        <w:rPr>
+          <w:rStyle w:val="OperatorTok"/>
+        </w:rPr>
+        <w:t xml:space="preserve">!</w:t>
+      </w:r>
+      <w:r>
+        <w:rPr>
+          <w:rStyle w:val="KeywordTok"/>
+        </w:rPr>
+        <w:t xml:space="preserve">require</w:t>
+      </w:r>
+      <w:r>
+        <w:rPr>
+          <w:rStyle w:val="NormalTok"/>
+        </w:rPr>
+        <w:t xml:space="preserve">(flexsurv)) </w:t>
+      </w:r>
+      <w:r>
+        <w:rPr>
+          <w:rStyle w:val="KeywordTok"/>
+        </w:rPr>
+        <w:t xml:space="preserve">install.packages</w:t>
+      </w:r>
+      <w:r>
+        <w:rPr>
+          <w:rStyle w:val="NormalTok"/>
+        </w:rPr>
+        <w:t xml:space="preserve">(</w:t>
+      </w:r>
+      <w:r>
+        <w:rPr>
+          <w:rStyle w:val="StringTok"/>
+        </w:rPr>
+        <w:t xml:space="preserve">"flexsurv"</w:t>
+      </w:r>
+      <w:r>
+        <w:rPr>
+          <w:rStyle w:val="NormalTok"/>
+        </w:rPr>
+        <w:t xml:space="preserve">)</w:t>
+      </w:r>
+      <w:r>
+        <w:br w:type="textWrapping"/>
+      </w:r>
+      <w:r>
+        <w:rPr>
+          <w:rStyle w:val="ControlFlowTok"/>
+        </w:rPr>
+        <w:t xml:space="preserve">if</w:t>
+      </w:r>
+      <w:r>
+        <w:rPr>
+          <w:rStyle w:val="NormalTok"/>
+        </w:rPr>
+        <w:t xml:space="preserve"> (</w:t>
+      </w:r>
+      <w:r>
+        <w:rPr>
+          <w:rStyle w:val="OperatorTok"/>
+        </w:rPr>
+        <w:t xml:space="preserve">!</w:t>
+      </w:r>
+      <w:r>
+        <w:rPr>
+          <w:rStyle w:val="KeywordTok"/>
+        </w:rPr>
+        <w:t xml:space="preserve">require</w:t>
+      </w:r>
+      <w:r>
+        <w:rPr>
+          <w:rStyle w:val="NormalTok"/>
+        </w:rPr>
+        <w:t xml:space="preserve">(survMisc)) </w:t>
+      </w:r>
+      <w:r>
+        <w:rPr>
+          <w:rStyle w:val="KeywordTok"/>
+        </w:rPr>
+        <w:t xml:space="preserve">install.packages</w:t>
+      </w:r>
+      <w:r>
+        <w:rPr>
+          <w:rStyle w:val="NormalTok"/>
+        </w:rPr>
+        <w:t xml:space="preserve">(</w:t>
+      </w:r>
+      <w:r>
+        <w:rPr>
+          <w:rStyle w:val="StringTok"/>
+        </w:rPr>
+        <w:t xml:space="preserve">"survMisc"</w:t>
+      </w:r>
+      <w:r>
+        <w:rPr>
+          <w:rStyle w:val="NormalTok"/>
+        </w:rPr>
+        <w:t xml:space="preserve">)</w:t>
+      </w:r>
+      <w:r>
+        <w:br w:type="textWrapping"/>
+      </w:r>
+      <w:r>
+        <w:rPr>
+          <w:rStyle w:val="ControlFlowTok"/>
+        </w:rPr>
+        <w:t xml:space="preserve">if</w:t>
+      </w:r>
+      <w:r>
+        <w:rPr>
+          <w:rStyle w:val="NormalTok"/>
+        </w:rPr>
+        <w:t xml:space="preserve"> (</w:t>
+      </w:r>
+      <w:r>
+        <w:rPr>
+          <w:rStyle w:val="OperatorTok"/>
+        </w:rPr>
+        <w:t xml:space="preserve">!</w:t>
+      </w:r>
+      <w:r>
+        <w:rPr>
+          <w:rStyle w:val="KeywordTok"/>
+        </w:rPr>
+        <w:t xml:space="preserve">require</w:t>
+      </w:r>
+      <w:r>
+        <w:rPr>
+          <w:rStyle w:val="NormalTok"/>
+        </w:rPr>
+        <w:t xml:space="preserve">(msm)) </w:t>
+      </w:r>
+      <w:r>
+        <w:rPr>
+          <w:rStyle w:val="KeywordTok"/>
+        </w:rPr>
+        <w:t xml:space="preserve">install.packages</w:t>
+      </w:r>
+      <w:r>
+        <w:rPr>
+          <w:rStyle w:val="NormalTok"/>
+        </w:rPr>
+        <w:t xml:space="preserve">(</w:t>
+      </w:r>
+      <w:r>
+        <w:rPr>
+          <w:rStyle w:val="StringTok"/>
+        </w:rPr>
+        <w:t xml:space="preserve">"msm"</w:t>
+      </w:r>
+      <w:r>
+        <w:rPr>
+          <w:rStyle w:val="NormalTok"/>
+        </w:rPr>
+        <w:t xml:space="preserve">)</w:t>
+      </w:r>
+      <w:r>
+        <w:br w:type="textWrapping"/>
+      </w:r>
+      <w:r>
+        <w:br w:type="textWrapping"/>
+      </w:r>
+      <w:r>
+        <w:br w:type="textWrapping"/>
+      </w:r>
+      <w:r>
+        <w:rPr>
+          <w:rStyle w:val="KeywordTok"/>
+        </w:rPr>
+        <w:t xml:space="preserve">library</w:t>
+      </w:r>
+      <w:r>
+        <w:rPr>
+          <w:rStyle w:val="NormalTok"/>
+        </w:rPr>
+        <w:t xml:space="preserve">(survival) </w:t>
+      </w:r>
+      <w:r>
+        <w:br w:type="textWrapping"/>
+      </w:r>
+      <w:r>
+        <w:rPr>
+          <w:rStyle w:val="KeywordTok"/>
+        </w:rPr>
+        <w:t xml:space="preserve">library</w:t>
+      </w:r>
+      <w:r>
+        <w:rPr>
+          <w:rStyle w:val="NormalTok"/>
+        </w:rPr>
+        <w:t xml:space="preserve">(flexsurv)</w:t>
+      </w:r>
+      <w:r>
+        <w:br w:type="textWrapping"/>
+      </w:r>
+      <w:r>
+        <w:rPr>
+          <w:rStyle w:val="KeywordTok"/>
+        </w:rPr>
+        <w:t xml:space="preserve">library</w:t>
+      </w:r>
+      <w:r>
+        <w:rPr>
+          <w:rStyle w:val="NormalTok"/>
+        </w:rPr>
+        <w:t xml:space="preserve">(survMisc) </w:t>
+      </w:r>
+      <w:r>
+        <w:rPr>
+          <w:rStyle w:val="CommentTok"/>
+        </w:rPr>
+        <w:t xml:space="preserve"># for Wilcoxon-Gehan-Breslow test </w:t>
+      </w:r>
+      <w:r>
+        <w:br w:type="textWrapping"/>
+      </w:r>
+      <w:r>
+        <w:rPr>
+          <w:rStyle w:val="KeywordTok"/>
+        </w:rPr>
+        <w:t xml:space="preserve">library</w:t>
+      </w:r>
+      <w:r>
+        <w:rPr>
+          <w:rStyle w:val="NormalTok"/>
+        </w:rPr>
+        <w:t xml:space="preserve">(msm)</w:t>
+      </w:r>
+      <w:r>
+        <w:br w:type="textWrapping"/>
+      </w:r>
+      <w:r>
+        <w:br w:type="textWrapping"/>
+      </w:r>
+      <w:r>
+        <w:rPr>
+          <w:rStyle w:val="CommentTok"/>
+        </w:rPr>
+        <w:t xml:space="preserve">#link="https://github.com/dmccoomes/Survival/raw/master/Homework%203/getmedianres.R"</w:t>
+      </w:r>
+      <w:r>
+        <w:br w:type="textWrapping"/>
+      </w:r>
+      <w:r>
+        <w:rPr>
+          <w:rStyle w:val="CommentTok"/>
+        </w:rPr>
+        <w:t xml:space="preserve">#source(url(link))</w:t>
+      </w:r>
+      <w:r>
+        <w:br w:type="textWrapping"/>
+      </w:r>
+      <w:r>
+        <w:br w:type="textWrapping"/>
+      </w:r>
+      <w:r>
+        <w:rPr>
+          <w:rStyle w:val="CommentTok"/>
+        </w:rPr>
+        <w:t xml:space="preserve">#source("C:\\Users\\dcoomes\\My Documents\\GitHub\\Survival\\Homework 3\\getmedianres.R")</w:t>
+      </w:r>
+      <w:r>
+        <w:br w:type="textWrapping"/>
+      </w:r>
+      <w:r>
+        <w:br w:type="textWrapping"/>
+      </w:r>
+      <w:r>
+        <w:br w:type="textWrapping"/>
+      </w:r>
+      <w:r>
+        <w:br w:type="textWrapping"/>
+      </w:r>
+      <w:r>
+        <w:rPr>
+          <w:rStyle w:val="CommentTok"/>
+        </w:rPr>
+        <w:t xml:space="preserve">#there is a problem reading in the data from github</w:t>
+      </w:r>
+      <w:r>
+        <w:br w:type="textWrapping"/>
+      </w:r>
+      <w:r>
+        <w:rPr>
+          <w:rStyle w:val="CommentTok"/>
+        </w:rPr>
+        <w:t xml:space="preserve">#link2="https://github.com/dmccoomes/Survival/raw/master/Homework%203/ccg803.csv"</w:t>
+      </w:r>
+      <w:r>
+        <w:br w:type="textWrapping"/>
+      </w:r>
+      <w:r>
+        <w:rPr>
+          <w:rStyle w:val="CommentTok"/>
+        </w:rPr>
+        <w:t xml:space="preserve">#luke &lt;- read.csv(url(link), header=TRUE)</w:t>
+      </w:r>
+      <w:r>
+        <w:br w:type="textWrapping"/>
+      </w:r>
+      <w:r>
+        <w:br w:type="textWrapping"/>
+      </w:r>
+      <w:r>
+        <w:rPr>
+          <w:rStyle w:val="CommentTok"/>
+        </w:rPr>
+        <w:t xml:space="preserve">#laptop data</w:t>
+      </w:r>
+      <w:r>
+        <w:br w:type="textWrapping"/>
+      </w:r>
+      <w:r>
+        <w:rPr>
+          <w:rStyle w:val="NormalTok"/>
+        </w:rPr>
+        <w:t xml:space="preserve">luke &lt;-</w:t>
+      </w:r>
+      <w:r>
+        <w:rPr>
+          <w:rStyle w:val="StringTok"/>
+        </w:rPr>
+        <w:t xml:space="preserve"> </w:t>
+      </w:r>
+      <w:r>
+        <w:rPr>
+          <w:rStyle w:val="KeywordTok"/>
+        </w:rPr>
+        <w:t xml:space="preserve">read.csv</w:t>
+      </w:r>
+      <w:r>
+        <w:rPr>
+          <w:rStyle w:val="NormalTok"/>
+        </w:rPr>
+        <w:t xml:space="preserve">(</w:t>
+      </w:r>
+      <w:r>
+        <w:rPr>
+          <w:rStyle w:val="StringTok"/>
+        </w:rPr>
+        <w:t xml:space="preserve">"/Users/david/Documents/GitHub/Survival/Homework 3/ccg803.csv"</w:t>
+      </w:r>
+      <w:r>
+        <w:rPr>
+          <w:rStyle w:val="NormalTok"/>
+        </w:rPr>
+        <w:t xml:space="preserve">, </w:t>
+      </w:r>
+      <w:r>
+        <w:rPr>
+          <w:rStyle w:val="DataTypeTok"/>
+        </w:rPr>
+        <w:t xml:space="preserve">header=</w:t>
+      </w:r>
+      <w:r>
+        <w:rPr>
+          <w:rStyle w:val="OtherTok"/>
+        </w:rPr>
+        <w:t xml:space="preserve">TRUE</w:t>
+      </w:r>
+      <w:r>
+        <w:rPr>
+          <w:rStyle w:val="NormalTok"/>
+        </w:rPr>
+        <w:t xml:space="preserve">)</w:t>
+      </w:r>
+      <w:r>
+        <w:br w:type="textWrapping"/>
+      </w:r>
+      <w:r>
+        <w:br w:type="textWrapping"/>
+      </w:r>
+      <w:r>
+        <w:rPr>
+          <w:rStyle w:val="CommentTok"/>
+        </w:rPr>
+        <w:t xml:space="preserve">#computer in office</w:t>
+      </w:r>
+      <w:r>
+        <w:br w:type="textWrapping"/>
+      </w:r>
+      <w:r>
+        <w:rPr>
+          <w:rStyle w:val="CommentTok"/>
+        </w:rPr>
+        <w:t xml:space="preserve">#luke &lt;- read.csv("C:\\Users\\dcoomes\\Dropbox\\Classes\\survival\\Data\\ccg803.csv", header=TRUE)</w:t>
+      </w:r>
+      <w:r>
+        <w:br w:type="textWrapping"/>
+      </w:r>
+      <w:r>
+        <w:br w:type="textWrapping"/>
+      </w:r>
+      <w:r>
+        <w:rPr>
+          <w:rStyle w:val="NormalTok"/>
+        </w:rPr>
+        <w:t xml:space="preserve">surv.luke &lt;-</w:t>
+      </w:r>
+      <w:r>
+        <w:rPr>
+          <w:rStyle w:val="StringTok"/>
+        </w:rPr>
+        <w:t xml:space="preserve"> </w:t>
+      </w:r>
+      <w:r>
+        <w:rPr>
+          <w:rStyle w:val="KeywordTok"/>
+        </w:rPr>
+        <w:t xml:space="preserve">Surv</w:t>
+      </w:r>
+      <w:r>
+        <w:rPr>
+          <w:rStyle w:val="NormalTok"/>
+        </w:rPr>
+        <w:t xml:space="preserve">(</w:t>
+      </w:r>
+      <w:r>
+        <w:rPr>
+          <w:rStyle w:val="DataTypeTok"/>
+        </w:rPr>
+        <w:t xml:space="preserve">time=</w:t>
+      </w:r>
+      <w:r>
+        <w:rPr>
+          <w:rStyle w:val="NormalTok"/>
+        </w:rPr>
+        <w:t xml:space="preserve">luke</w:t>
+      </w:r>
+      <w:r>
+        <w:rPr>
+          <w:rStyle w:val="OperatorTok"/>
+        </w:rPr>
+        <w:t xml:space="preserve">$</w:t>
+      </w:r>
+      <w:r>
+        <w:rPr>
+          <w:rStyle w:val="NormalTok"/>
+        </w:rPr>
+        <w:t xml:space="preserve">duration, </w:t>
+      </w:r>
+      <w:r>
+        <w:rPr>
+          <w:rStyle w:val="DataTypeTok"/>
+        </w:rPr>
+        <w:t xml:space="preserve">event=</w:t>
+      </w:r>
+      <w:r>
+        <w:rPr>
+          <w:rStyle w:val="NormalTok"/>
+        </w:rPr>
+        <w:t xml:space="preserve">luke</w:t>
+      </w:r>
+      <w:r>
+        <w:rPr>
+          <w:rStyle w:val="OperatorTok"/>
+        </w:rPr>
+        <w:t xml:space="preserve">$</w:t>
+      </w:r>
+      <w:r>
+        <w:rPr>
+          <w:rStyle w:val="NormalTok"/>
+        </w:rPr>
+        <w:t xml:space="preserve">relapse, </w:t>
+      </w:r>
+      <w:r>
+        <w:rPr>
+          <w:rStyle w:val="DataTypeTok"/>
+        </w:rPr>
+        <w:t xml:space="preserve">type=</w:t>
+      </w:r>
+      <w:r>
+        <w:rPr>
+          <w:rStyle w:val="StringTok"/>
+        </w:rPr>
+        <w:t xml:space="preserve">"right"</w:t>
+      </w:r>
+      <w:r>
+        <w:rPr>
+          <w:rStyle w:val="NormalTok"/>
+        </w:rPr>
+        <w:t xml:space="preserve">)</w:t>
+      </w:r>
+      <w:r>
+        <w:br w:type="textWrapping"/>
+      </w:r>
+      <w:r>
+        <w:br w:type="textWrapping"/>
+      </w:r>
+      <w:r>
+        <w:br w:type="textWrapping"/>
+      </w:r>
+      <w:r>
+        <w:rPr>
+          <w:rStyle w:val="NormalTok"/>
+        </w:rPr>
+        <w:t xml:space="preserve">model.</w:t>
+      </w:r>
+      <w:r>
+        <w:rPr>
+          <w:rStyle w:val="DecValTok"/>
+        </w:rPr>
+        <w:t xml:space="preserve">1</w:t>
+      </w:r>
+      <w:r>
+        <w:rPr>
+          <w:rStyle w:val="NormalTok"/>
+        </w:rPr>
+        <w:t xml:space="preserve"> &lt;-</w:t>
+      </w:r>
+      <w:r>
+        <w:rPr>
+          <w:rStyle w:val="StringTok"/>
+        </w:rPr>
+        <w:t xml:space="preserve"> </w:t>
+      </w:r>
+      <w:r>
+        <w:rPr>
+          <w:rStyle w:val="KeywordTok"/>
+        </w:rPr>
+        <w:t xml:space="preserve">coxph</w:t>
+      </w:r>
+      <w:r>
+        <w:rPr>
+          <w:rStyle w:val="NormalTok"/>
+        </w:rPr>
+        <w:t xml:space="preserve">(surv.luke </w:t>
+      </w:r>
+      <w:r>
+        <w:rPr>
+          <w:rStyle w:val="OperatorTok"/>
+        </w:rPr>
+        <w:t xml:space="preserve">~</w:t>
+      </w:r>
+      <w:r>
+        <w:rPr>
+          <w:rStyle w:val="StringTok"/>
+        </w:rPr>
+        <w:t xml:space="preserve"> </w:t>
+      </w:r>
+      <w:r>
+        <w:rPr>
+          <w:rStyle w:val="NormalTok"/>
+        </w:rPr>
+        <w:t xml:space="preserve">rx, </w:t>
+      </w:r>
+      <w:r>
+        <w:rPr>
+          <w:rStyle w:val="DataTypeTok"/>
+        </w:rPr>
+        <w:t xml:space="preserve">data=</w:t>
+      </w:r>
+      <w:r>
+        <w:rPr>
+          <w:rStyle w:val="NormalTok"/>
+        </w:rPr>
+        <w:t xml:space="preserve">luke)</w:t>
+      </w:r>
+      <w:r>
+        <w:br w:type="textWrapping"/>
+      </w:r>
+      <w:r>
+        <w:rPr>
+          <w:rStyle w:val="KeywordTok"/>
+        </w:rPr>
+        <w:t xml:space="preserve">summary</w:t>
+      </w:r>
+      <w:r>
+        <w:rPr>
+          <w:rStyle w:val="NormalTok"/>
+        </w:rPr>
+        <w:t xml:space="preserve">(model.</w:t>
+      </w:r>
+      <w:r>
+        <w:rPr>
+          <w:rStyle w:val="DecValTok"/>
+        </w:rPr>
+        <w:t xml:space="preserve">1</w:t>
+      </w:r>
+      <w:r>
+        <w:rPr>
+          <w:rStyle w:val="NormalTok"/>
+        </w:rPr>
+        <w:t xml:space="preserve">)</w:t>
+      </w:r>
+      <w:r>
+        <w:br w:type="textWrapping"/>
+      </w:r>
+      <w:r>
+        <w:br w:type="textWrapping"/>
+      </w:r>
+      <w:r>
+        <w:br w:type="textWrapping"/>
+      </w:r>
+      <w:r>
+        <w:rPr>
+          <w:rStyle w:val="NormalTok"/>
+        </w:rPr>
+        <w:t xml:space="preserve">model.</w:t>
+      </w:r>
+      <w:r>
+        <w:rPr>
+          <w:rStyle w:val="DecValTok"/>
+        </w:rPr>
+        <w:t xml:space="preserve">2</w:t>
+      </w:r>
+      <w:r>
+        <w:rPr>
+          <w:rStyle w:val="NormalTok"/>
+        </w:rPr>
+        <w:t xml:space="preserve"> &lt;-</w:t>
+      </w:r>
+      <w:r>
+        <w:rPr>
+          <w:rStyle w:val="StringTok"/>
+        </w:rPr>
+        <w:t xml:space="preserve"> </w:t>
+      </w:r>
+      <w:r>
+        <w:rPr>
+          <w:rStyle w:val="KeywordTok"/>
+        </w:rPr>
+        <w:t xml:space="preserve">coxph</w:t>
+      </w:r>
+      <w:r>
+        <w:rPr>
+          <w:rStyle w:val="NormalTok"/>
+        </w:rPr>
+        <w:t xml:space="preserve">(surv.luke </w:t>
+      </w:r>
+      <w:r>
+        <w:rPr>
+          <w:rStyle w:val="OperatorTok"/>
+        </w:rPr>
+        <w:t xml:space="preserve">~</w:t>
+      </w:r>
+      <w:r>
+        <w:rPr>
+          <w:rStyle w:val="StringTok"/>
+        </w:rPr>
+        <w:t xml:space="preserve"> </w:t>
+      </w:r>
+      <w:r>
+        <w:rPr>
+          <w:rStyle w:val="NormalTok"/>
+        </w:rPr>
+        <w:t xml:space="preserve">rx </w:t>
+      </w:r>
+      <w:r>
+        <w:rPr>
+          <w:rStyle w:val="OperatorTok"/>
+        </w:rPr>
+        <w:t xml:space="preserve">+</w:t>
+      </w:r>
+      <w:r>
+        <w:rPr>
+          <w:rStyle w:val="StringTok"/>
+        </w:rPr>
+        <w:t xml:space="preserve"> </w:t>
+      </w:r>
+      <w:r>
+        <w:rPr>
+          <w:rStyle w:val="NormalTok"/>
+        </w:rPr>
+        <w:t xml:space="preserve">wbc </w:t>
+      </w:r>
+      <w:r>
+        <w:rPr>
+          <w:rStyle w:val="OperatorTok"/>
+        </w:rPr>
+        <w:t xml:space="preserve">+</w:t>
+      </w:r>
+      <w:r>
+        <w:rPr>
+          <w:rStyle w:val="StringTok"/>
+        </w:rPr>
+        <w:t xml:space="preserve"> </w:t>
+      </w:r>
+      <w:r>
+        <w:rPr>
+          <w:rStyle w:val="NormalTok"/>
+        </w:rPr>
+        <w:t xml:space="preserve">age, </w:t>
+      </w:r>
+      <w:r>
+        <w:rPr>
+          <w:rStyle w:val="DataTypeTok"/>
+        </w:rPr>
+        <w:t xml:space="preserve">data=</w:t>
+      </w:r>
+      <w:r>
+        <w:rPr>
+          <w:rStyle w:val="NormalTok"/>
+        </w:rPr>
+        <w:t xml:space="preserve">luke)</w:t>
+      </w:r>
+      <w:r>
+        <w:br w:type="textWrapping"/>
+      </w:r>
+      <w:r>
+        <w:rPr>
+          <w:rStyle w:val="KeywordTok"/>
+        </w:rPr>
+        <w:t xml:space="preserve">summary</w:t>
+      </w:r>
+      <w:r>
+        <w:rPr>
+          <w:rStyle w:val="NormalTok"/>
+        </w:rPr>
+        <w:t xml:space="preserve">(model.</w:t>
+      </w:r>
+      <w:r>
+        <w:rPr>
+          <w:rStyle w:val="DecValTok"/>
+        </w:rPr>
+        <w:t xml:space="preserve">2</w:t>
+      </w:r>
+      <w:r>
+        <w:rPr>
+          <w:rStyle w:val="NormalTok"/>
+        </w:rPr>
+        <w:t xml:space="preserve">)</w:t>
+      </w:r>
+      <w:r>
+        <w:br w:type="textWrapping"/>
+      </w:r>
+      <w:r>
+        <w:br w:type="textWrapping"/>
+      </w:r>
+      <w:r>
+        <w:br w:type="textWrapping"/>
+      </w:r>
+      <w:r>
+        <w:rPr>
+          <w:rStyle w:val="CommentTok"/>
+        </w:rPr>
+        <w:t xml:space="preserve">#creating interaction variables</w:t>
+      </w:r>
+      <w:r>
+        <w:br w:type="textWrapping"/>
+      </w:r>
+      <w:r>
+        <w:rPr>
+          <w:rStyle w:val="NormalTok"/>
+        </w:rPr>
+        <w:t xml:space="preserve">luke</w:t>
+      </w:r>
+      <w:r>
+        <w:rPr>
+          <w:rStyle w:val="OperatorTok"/>
+        </w:rPr>
+        <w:t xml:space="preserve">$</w:t>
+      </w:r>
+      <w:r>
+        <w:rPr>
+          <w:rStyle w:val="NormalTok"/>
+        </w:rPr>
+        <w:t xml:space="preserve">wbc_high &lt;-</w:t>
+      </w:r>
+      <w:r>
+        <w:rPr>
+          <w:rStyle w:val="StringTok"/>
+        </w:rPr>
+        <w:t xml:space="preserve"> </w:t>
+      </w:r>
+      <w:r>
+        <w:rPr>
+          <w:rStyle w:val="NormalTok"/>
+        </w:rPr>
+        <w:t xml:space="preserve">(luke</w:t>
+      </w:r>
+      <w:r>
+        <w:rPr>
+          <w:rStyle w:val="OperatorTok"/>
+        </w:rPr>
+        <w:t xml:space="preserve">$</w:t>
+      </w:r>
+      <w:r>
+        <w:rPr>
+          <w:rStyle w:val="NormalTok"/>
+        </w:rPr>
+        <w:t xml:space="preserve">wbc </w:t>
+      </w:r>
+      <w:r>
+        <w:rPr>
+          <w:rStyle w:val="OperatorTok"/>
+        </w:rPr>
+        <w:t xml:space="preserve">&gt;=</w:t>
+      </w:r>
+      <w:r>
+        <w:rPr>
+          <w:rStyle w:val="StringTok"/>
+        </w:rPr>
+        <w:t xml:space="preserve"> </w:t>
+      </w:r>
+      <w:r>
+        <w:rPr>
+          <w:rStyle w:val="DecValTok"/>
+        </w:rPr>
+        <w:t xml:space="preserve">100</w:t>
+      </w:r>
+      <w:r>
+        <w:rPr>
+          <w:rStyle w:val="NormalTok"/>
+        </w:rPr>
+        <w:t xml:space="preserve">)</w:t>
+      </w:r>
+      <w:r>
+        <w:rPr>
+          <w:rStyle w:val="OperatorTok"/>
+        </w:rPr>
+        <w:t xml:space="preserve">*</w:t>
+      </w:r>
+      <w:r>
+        <w:rPr>
+          <w:rStyle w:val="NormalTok"/>
+        </w:rPr>
+        <w:t xml:space="preserve">luke</w:t>
+      </w:r>
+      <w:r>
+        <w:rPr>
+          <w:rStyle w:val="OperatorTok"/>
+        </w:rPr>
+        <w:t xml:space="preserve">$</w:t>
+      </w:r>
+      <w:r>
+        <w:rPr>
+          <w:rStyle w:val="NormalTok"/>
+        </w:rPr>
+        <w:t xml:space="preserve">wbc</w:t>
+      </w:r>
+      <w:r>
+        <w:br w:type="textWrapping"/>
+      </w:r>
+      <w:r>
+        <w:rPr>
+          <w:rStyle w:val="NormalTok"/>
+        </w:rPr>
+        <w:t xml:space="preserve">luke</w:t>
+      </w:r>
+      <w:r>
+        <w:rPr>
+          <w:rStyle w:val="OperatorTok"/>
+        </w:rPr>
+        <w:t xml:space="preserve">$</w:t>
+      </w:r>
+      <w:r>
+        <w:rPr>
+          <w:rStyle w:val="NormalTok"/>
+        </w:rPr>
+        <w:t xml:space="preserve">wbc_low &lt;-</w:t>
+      </w:r>
+      <w:r>
+        <w:rPr>
+          <w:rStyle w:val="StringTok"/>
+        </w:rPr>
+        <w:t xml:space="preserve"> </w:t>
+      </w:r>
+      <w:r>
+        <w:rPr>
+          <w:rStyle w:val="NormalTok"/>
+        </w:rPr>
+        <w:t xml:space="preserve">(luke</w:t>
+      </w:r>
+      <w:r>
+        <w:rPr>
+          <w:rStyle w:val="OperatorTok"/>
+        </w:rPr>
+        <w:t xml:space="preserve">$</w:t>
+      </w:r>
+      <w:r>
+        <w:rPr>
+          <w:rStyle w:val="NormalTok"/>
+        </w:rPr>
+        <w:t xml:space="preserve">wbc </w:t>
+      </w:r>
+      <w:r>
+        <w:rPr>
+          <w:rStyle w:val="OperatorTok"/>
+        </w:rPr>
+        <w:t xml:space="preserve">&lt;</w:t>
+      </w:r>
+      <w:r>
+        <w:rPr>
+          <w:rStyle w:val="StringTok"/>
+        </w:rPr>
+        <w:t xml:space="preserve"> </w:t>
+      </w:r>
+      <w:r>
+        <w:rPr>
+          <w:rStyle w:val="DecValTok"/>
+        </w:rPr>
+        <w:t xml:space="preserve">100</w:t>
+      </w:r>
+      <w:r>
+        <w:rPr>
+          <w:rStyle w:val="NormalTok"/>
+        </w:rPr>
+        <w:t xml:space="preserve">)</w:t>
+      </w:r>
+      <w:r>
+        <w:rPr>
+          <w:rStyle w:val="OperatorTok"/>
+        </w:rPr>
+        <w:t xml:space="preserve">*</w:t>
+      </w:r>
+      <w:r>
+        <w:rPr>
+          <w:rStyle w:val="NormalTok"/>
+        </w:rPr>
+        <w:t xml:space="preserve">luke</w:t>
+      </w:r>
+      <w:r>
+        <w:rPr>
+          <w:rStyle w:val="OperatorTok"/>
+        </w:rPr>
+        <w:t xml:space="preserve">$</w:t>
+      </w:r>
+      <w:r>
+        <w:rPr>
+          <w:rStyle w:val="NormalTok"/>
+        </w:rPr>
+        <w:t xml:space="preserve">wbc</w:t>
+      </w:r>
+      <w:r>
+        <w:br w:type="textWrapping"/>
+      </w:r>
+      <w:r>
+        <w:rPr>
+          <w:rStyle w:val="NormalTok"/>
+        </w:rPr>
+        <w:t xml:space="preserve">luke</w:t>
+      </w:r>
+      <w:r>
+        <w:rPr>
+          <w:rStyle w:val="OperatorTok"/>
+        </w:rPr>
+        <w:t xml:space="preserve">$</w:t>
+      </w:r>
+      <w:r>
+        <w:rPr>
+          <w:rStyle w:val="NormalTok"/>
+        </w:rPr>
+        <w:t xml:space="preserve">rx_high &lt;-</w:t>
+      </w:r>
+      <w:r>
+        <w:rPr>
+          <w:rStyle w:val="StringTok"/>
+        </w:rPr>
+        <w:t xml:space="preserve"> </w:t>
+      </w:r>
+      <w:r>
+        <w:rPr>
+          <w:rStyle w:val="NormalTok"/>
+        </w:rPr>
+        <w:t xml:space="preserve">(luke</w:t>
+      </w:r>
+      <w:r>
+        <w:rPr>
+          <w:rStyle w:val="OperatorTok"/>
+        </w:rPr>
+        <w:t xml:space="preserve">$</w:t>
+      </w:r>
+      <w:r>
+        <w:rPr>
+          <w:rStyle w:val="NormalTok"/>
+        </w:rPr>
+        <w:t xml:space="preserve">wbc </w:t>
+      </w:r>
+      <w:r>
+        <w:rPr>
+          <w:rStyle w:val="OperatorTok"/>
+        </w:rPr>
+        <w:t xml:space="preserve">&gt;=</w:t>
+      </w:r>
+      <w:r>
+        <w:rPr>
+          <w:rStyle w:val="StringTok"/>
+        </w:rPr>
+        <w:t xml:space="preserve"> </w:t>
+      </w:r>
+      <w:r>
+        <w:rPr>
+          <w:rStyle w:val="DecValTok"/>
+        </w:rPr>
+        <w:t xml:space="preserve">100</w:t>
+      </w:r>
+      <w:r>
+        <w:rPr>
+          <w:rStyle w:val="NormalTok"/>
+        </w:rPr>
+        <w:t xml:space="preserve">)</w:t>
+      </w:r>
+      <w:r>
+        <w:rPr>
+          <w:rStyle w:val="OperatorTok"/>
+        </w:rPr>
+        <w:t xml:space="preserve">*</w:t>
+      </w:r>
+      <w:r>
+        <w:rPr>
+          <w:rStyle w:val="NormalTok"/>
+        </w:rPr>
+        <w:t xml:space="preserve">luke</w:t>
+      </w:r>
+      <w:r>
+        <w:rPr>
+          <w:rStyle w:val="OperatorTok"/>
+        </w:rPr>
+        <w:t xml:space="preserve">$</w:t>
+      </w:r>
+      <w:r>
+        <w:rPr>
+          <w:rStyle w:val="NormalTok"/>
+        </w:rPr>
+        <w:t xml:space="preserve">rx</w:t>
+      </w:r>
+      <w:r>
+        <w:br w:type="textWrapping"/>
+      </w:r>
+      <w:r>
+        <w:rPr>
+          <w:rStyle w:val="NormalTok"/>
+        </w:rPr>
+        <w:t xml:space="preserve">luke</w:t>
+      </w:r>
+      <w:r>
+        <w:rPr>
+          <w:rStyle w:val="OperatorTok"/>
+        </w:rPr>
+        <w:t xml:space="preserve">$</w:t>
+      </w:r>
+      <w:r>
+        <w:rPr>
+          <w:rStyle w:val="NormalTok"/>
+        </w:rPr>
+        <w:t xml:space="preserve">rx_low &lt;-</w:t>
+      </w:r>
+      <w:r>
+        <w:rPr>
+          <w:rStyle w:val="StringTok"/>
+        </w:rPr>
+        <w:t xml:space="preserve"> </w:t>
+      </w:r>
+      <w:r>
+        <w:rPr>
+          <w:rStyle w:val="NormalTok"/>
+        </w:rPr>
+        <w:t xml:space="preserve">(luke</w:t>
+      </w:r>
+      <w:r>
+        <w:rPr>
+          <w:rStyle w:val="OperatorTok"/>
+        </w:rPr>
+        <w:t xml:space="preserve">$</w:t>
+      </w:r>
+      <w:r>
+        <w:rPr>
+          <w:rStyle w:val="NormalTok"/>
+        </w:rPr>
+        <w:t xml:space="preserve">wbc </w:t>
+      </w:r>
+      <w:r>
+        <w:rPr>
+          <w:rStyle w:val="OperatorTok"/>
+        </w:rPr>
+        <w:t xml:space="preserve">&lt;</w:t>
+      </w:r>
+      <w:r>
+        <w:rPr>
+          <w:rStyle w:val="StringTok"/>
+        </w:rPr>
+        <w:t xml:space="preserve"> </w:t>
+      </w:r>
+      <w:r>
+        <w:rPr>
+          <w:rStyle w:val="DecValTok"/>
+        </w:rPr>
+        <w:t xml:space="preserve">100</w:t>
+      </w:r>
+      <w:r>
+        <w:rPr>
+          <w:rStyle w:val="NormalTok"/>
+        </w:rPr>
+        <w:t xml:space="preserve">)</w:t>
+      </w:r>
+      <w:r>
+        <w:rPr>
+          <w:rStyle w:val="OperatorTok"/>
+        </w:rPr>
+        <w:t xml:space="preserve">*</w:t>
+      </w:r>
+      <w:r>
+        <w:rPr>
+          <w:rStyle w:val="NormalTok"/>
+        </w:rPr>
+        <w:t xml:space="preserve">luke</w:t>
+      </w:r>
+      <w:r>
+        <w:rPr>
+          <w:rStyle w:val="OperatorTok"/>
+        </w:rPr>
+        <w:t xml:space="preserve">$</w:t>
+      </w:r>
+      <w:r>
+        <w:rPr>
+          <w:rStyle w:val="NormalTok"/>
+        </w:rPr>
+        <w:t xml:space="preserve">rx</w:t>
+      </w:r>
+      <w:r>
+        <w:br w:type="textWrapping"/>
+      </w:r>
+      <w:r>
+        <w:br w:type="textWrapping"/>
+      </w:r>
+      <w:r>
+        <w:rPr>
+          <w:rStyle w:val="CommentTok"/>
+        </w:rPr>
+        <w:t xml:space="preserve">#model with interaction</w:t>
+      </w:r>
+      <w:r>
+        <w:br w:type="textWrapping"/>
+      </w:r>
+      <w:r>
+        <w:rPr>
+          <w:rStyle w:val="NormalTok"/>
+        </w:rPr>
+        <w:t xml:space="preserve">model.3_large &lt;-</w:t>
+      </w:r>
+      <w:r>
+        <w:rPr>
+          <w:rStyle w:val="StringTok"/>
+        </w:rPr>
+        <w:t xml:space="preserve"> </w:t>
+      </w:r>
+      <w:r>
+        <w:rPr>
+          <w:rStyle w:val="KeywordTok"/>
+        </w:rPr>
+        <w:t xml:space="preserve">coxph</w:t>
+      </w:r>
+      <w:r>
+        <w:rPr>
+          <w:rStyle w:val="NormalTok"/>
+        </w:rPr>
+        <w:t xml:space="preserve">(surv.luke </w:t>
+      </w:r>
+      <w:r>
+        <w:rPr>
+          <w:rStyle w:val="OperatorTok"/>
+        </w:rPr>
+        <w:t xml:space="preserve">~</w:t>
+      </w:r>
+      <w:r>
+        <w:rPr>
+          <w:rStyle w:val="StringTok"/>
+        </w:rPr>
+        <w:t xml:space="preserve"> </w:t>
+      </w:r>
+      <w:r>
+        <w:rPr>
+          <w:rStyle w:val="NormalTok"/>
+        </w:rPr>
+        <w:t xml:space="preserve">wbc_high </w:t>
+      </w:r>
+      <w:r>
+        <w:rPr>
+          <w:rStyle w:val="OperatorTok"/>
+        </w:rPr>
+        <w:t xml:space="preserve">+</w:t>
+      </w:r>
+      <w:r>
+        <w:rPr>
+          <w:rStyle w:val="StringTok"/>
+        </w:rPr>
+        <w:t xml:space="preserve"> </w:t>
+      </w:r>
+      <w:r>
+        <w:rPr>
+          <w:rStyle w:val="NormalTok"/>
+        </w:rPr>
+        <w:t xml:space="preserve">wbc_low </w:t>
+      </w:r>
+      <w:r>
+        <w:rPr>
+          <w:rStyle w:val="OperatorTok"/>
+        </w:rPr>
+        <w:t xml:space="preserve">+</w:t>
+      </w:r>
+      <w:r>
+        <w:rPr>
+          <w:rStyle w:val="StringTok"/>
+        </w:rPr>
+        <w:t xml:space="preserve"> </w:t>
+      </w:r>
+      <w:r>
+        <w:rPr>
+          <w:rStyle w:val="NormalTok"/>
+        </w:rPr>
+        <w:t xml:space="preserve">rx_high </w:t>
+      </w:r>
+      <w:r>
+        <w:rPr>
+          <w:rStyle w:val="OperatorTok"/>
+        </w:rPr>
+        <w:t xml:space="preserve">+</w:t>
+      </w:r>
+      <w:r>
+        <w:rPr>
+          <w:rStyle w:val="StringTok"/>
+        </w:rPr>
+        <w:t xml:space="preserve"> </w:t>
+      </w:r>
+      <w:r>
+        <w:rPr>
+          <w:rStyle w:val="NormalTok"/>
+        </w:rPr>
+        <w:t xml:space="preserve">rx_low </w:t>
+      </w:r>
+      <w:r>
+        <w:rPr>
+          <w:rStyle w:val="OperatorTok"/>
+        </w:rPr>
+        <w:t xml:space="preserve">+</w:t>
+      </w:r>
+      <w:r>
+        <w:rPr>
+          <w:rStyle w:val="StringTok"/>
+        </w:rPr>
+        <w:t xml:space="preserve"> </w:t>
+      </w:r>
+      <w:r>
+        <w:rPr>
+          <w:rStyle w:val="NormalTok"/>
+        </w:rPr>
+        <w:t xml:space="preserve">age, </w:t>
+      </w:r>
+      <w:r>
+        <w:rPr>
+          <w:rStyle w:val="DataTypeTok"/>
+        </w:rPr>
+        <w:t xml:space="preserve">data =</w:t>
+      </w:r>
+      <w:r>
+        <w:rPr>
+          <w:rStyle w:val="NormalTok"/>
+        </w:rPr>
+        <w:t xml:space="preserve"> luke)</w:t>
+      </w:r>
+      <w:r>
+        <w:br w:type="textWrapping"/>
+      </w:r>
+      <w:r>
+        <w:rPr>
+          <w:rStyle w:val="KeywordTok"/>
+        </w:rPr>
+        <w:t xml:space="preserve">summary</w:t>
+      </w:r>
+      <w:r>
+        <w:rPr>
+          <w:rStyle w:val="NormalTok"/>
+        </w:rPr>
+        <w:t xml:space="preserve">(model.3_large)</w:t>
+      </w:r>
+      <w:r>
+        <w:br w:type="textWrapping"/>
+      </w:r>
+      <w:r>
+        <w:br w:type="textWrapping"/>
+      </w:r>
+      <w:r>
+        <w:rPr>
+          <w:rStyle w:val="NormalTok"/>
+        </w:rPr>
+        <w:t xml:space="preserve">model.3_large_est &lt;-</w:t>
+      </w:r>
+      <w:r>
+        <w:rPr>
+          <w:rStyle w:val="StringTok"/>
+        </w:rPr>
+        <w:t xml:space="preserve"> </w:t>
+      </w:r>
+      <w:r>
+        <w:rPr>
+          <w:rStyle w:val="KeywordTok"/>
+        </w:rPr>
+        <w:t xml:space="preserve">exp</w:t>
+      </w:r>
+      <w:r>
+        <w:rPr>
+          <w:rStyle w:val="NormalTok"/>
+        </w:rPr>
+        <w:t xml:space="preserve">(</w:t>
+      </w:r>
+      <w:r>
+        <w:rPr>
+          <w:rStyle w:val="KeywordTok"/>
+        </w:rPr>
+        <w:t xml:space="preserve">coef</w:t>
+      </w:r>
+      <w:r>
+        <w:rPr>
+          <w:rStyle w:val="NormalTok"/>
+        </w:rPr>
+        <w:t xml:space="preserve">(model.3_large)[</w:t>
+      </w:r>
+      <w:r>
+        <w:rPr>
+          <w:rStyle w:val="StringTok"/>
+        </w:rPr>
+        <w:t xml:space="preserve">"rx_high"</w:t>
+      </w:r>
+      <w:r>
+        <w:rPr>
+          <w:rStyle w:val="NormalTok"/>
+        </w:rPr>
+        <w:t xml:space="preserve">])</w:t>
+      </w:r>
+      <w:r>
+        <w:br w:type="textWrapping"/>
+      </w:r>
+      <w:r>
+        <w:rPr>
+          <w:rStyle w:val="NormalTok"/>
+        </w:rPr>
+        <w:t xml:space="preserve">model.3_large_est</w:t>
+      </w:r>
+      <w:r>
+        <w:br w:type="textWrapping"/>
+      </w:r>
+      <w:r>
+        <w:br w:type="textWrapping"/>
+      </w:r>
+      <w:r>
+        <w:rPr>
+          <w:rStyle w:val="CommentTok"/>
+        </w:rPr>
+        <w:t xml:space="preserve">#model without interaction</w:t>
+      </w:r>
+      <w:r>
+        <w:br w:type="textWrapping"/>
+      </w:r>
+      <w:r>
+        <w:rPr>
+          <w:rStyle w:val="NormalTok"/>
+        </w:rPr>
+        <w:t xml:space="preserve">model.3_small &lt;-</w:t>
+      </w:r>
+      <w:r>
+        <w:rPr>
+          <w:rStyle w:val="StringTok"/>
+        </w:rPr>
+        <w:t xml:space="preserve"> </w:t>
+      </w:r>
+      <w:r>
+        <w:rPr>
+          <w:rStyle w:val="KeywordTok"/>
+        </w:rPr>
+        <w:t xml:space="preserve">coxph</w:t>
+      </w:r>
+      <w:r>
+        <w:rPr>
+          <w:rStyle w:val="NormalTok"/>
+        </w:rPr>
+        <w:t xml:space="preserve">(surv.luke </w:t>
+      </w:r>
+      <w:r>
+        <w:rPr>
+          <w:rStyle w:val="OperatorTok"/>
+        </w:rPr>
+        <w:t xml:space="preserve">~</w:t>
+      </w:r>
+      <w:r>
+        <w:rPr>
+          <w:rStyle w:val="StringTok"/>
+        </w:rPr>
+        <w:t xml:space="preserve"> </w:t>
+      </w:r>
+      <w:r>
+        <w:rPr>
+          <w:rStyle w:val="NormalTok"/>
+        </w:rPr>
+        <w:t xml:space="preserve">rx </w:t>
+      </w:r>
+      <w:r>
+        <w:rPr>
+          <w:rStyle w:val="OperatorTok"/>
+        </w:rPr>
+        <w:t xml:space="preserve">+</w:t>
+      </w:r>
+      <w:r>
+        <w:rPr>
+          <w:rStyle w:val="StringTok"/>
+        </w:rPr>
+        <w:t xml:space="preserve"> </w:t>
+      </w:r>
+      <w:r>
+        <w:rPr>
+          <w:rStyle w:val="NormalTok"/>
+        </w:rPr>
+        <w:t xml:space="preserve">wbc_high </w:t>
+      </w:r>
+      <w:r>
+        <w:rPr>
+          <w:rStyle w:val="OperatorTok"/>
+        </w:rPr>
+        <w:t xml:space="preserve">+</w:t>
+      </w:r>
+      <w:r>
+        <w:rPr>
+          <w:rStyle w:val="StringTok"/>
+        </w:rPr>
+        <w:t xml:space="preserve"> </w:t>
+      </w:r>
+      <w:r>
+        <w:rPr>
+          <w:rStyle w:val="NormalTok"/>
+        </w:rPr>
+        <w:t xml:space="preserve">wbc_low </w:t>
+      </w:r>
+      <w:r>
+        <w:rPr>
+          <w:rStyle w:val="OperatorTok"/>
+        </w:rPr>
+        <w:t xml:space="preserve">+</w:t>
+      </w:r>
+      <w:r>
+        <w:rPr>
+          <w:rStyle w:val="StringTok"/>
+        </w:rPr>
+        <w:t xml:space="preserve"> </w:t>
+      </w:r>
+      <w:r>
+        <w:rPr>
+          <w:rStyle w:val="NormalTok"/>
+        </w:rPr>
+        <w:t xml:space="preserve">age, </w:t>
+      </w:r>
+      <w:r>
+        <w:rPr>
+          <w:rStyle w:val="DataTypeTok"/>
+        </w:rPr>
+        <w:t xml:space="preserve">data=</w:t>
+      </w:r>
+      <w:r>
+        <w:rPr>
+          <w:rStyle w:val="NormalTok"/>
+        </w:rPr>
+        <w:t xml:space="preserve">luke)</w:t>
+      </w:r>
+      <w:r>
+        <w:br w:type="textWrapping"/>
+      </w:r>
+      <w:r>
+        <w:rPr>
+          <w:rStyle w:val="KeywordTok"/>
+        </w:rPr>
+        <w:t xml:space="preserve">summary</w:t>
+      </w:r>
+      <w:r>
+        <w:rPr>
+          <w:rStyle w:val="NormalTok"/>
+        </w:rPr>
+        <w:t xml:space="preserve">(model.3_small)</w:t>
+      </w:r>
+      <w:r>
+        <w:br w:type="textWrapping"/>
+      </w:r>
+      <w:r>
+        <w:br w:type="textWrapping"/>
+      </w:r>
+      <w:r>
+        <w:rPr>
+          <w:rStyle w:val="CommentTok"/>
+        </w:rPr>
+        <w:t xml:space="preserve">#performing test to determine interaction</w:t>
+      </w:r>
+      <w:r>
+        <w:br w:type="textWrapping"/>
+      </w:r>
+      <w:r>
+        <w:rPr>
+          <w:rStyle w:val="KeywordTok"/>
+        </w:rPr>
+        <w:t xml:space="preserve">as.numeric</w:t>
+      </w:r>
+      <w:r>
+        <w:rPr>
+          <w:rStyle w:val="NormalTok"/>
+        </w:rPr>
+        <w:t xml:space="preserve">(</w:t>
+      </w:r>
+      <w:r>
+        <w:rPr>
+          <w:rStyle w:val="DecValTok"/>
+        </w:rPr>
+        <w:t xml:space="preserve">2</w:t>
+      </w:r>
+      <w:r>
+        <w:rPr>
+          <w:rStyle w:val="NormalTok"/>
+        </w:rPr>
+        <w:t xml:space="preserve"> </w:t>
+      </w:r>
+      <w:r>
+        <w:rPr>
+          <w:rStyle w:val="OperatorTok"/>
+        </w:rPr>
+        <w:t xml:space="preserve">*</w:t>
+      </w:r>
+      <w:r>
+        <w:rPr>
+          <w:rStyle w:val="StringTok"/>
+        </w:rPr>
+        <w:t xml:space="preserve"> </w:t>
+      </w:r>
+      <w:r>
+        <w:rPr>
+          <w:rStyle w:val="NormalTok"/>
+        </w:rPr>
+        <w:t xml:space="preserve">(</w:t>
+      </w:r>
+      <w:r>
+        <w:rPr>
+          <w:rStyle w:val="KeywordTok"/>
+        </w:rPr>
+        <w:t xml:space="preserve">logLik</w:t>
+      </w:r>
+      <w:r>
+        <w:rPr>
+          <w:rStyle w:val="NormalTok"/>
+        </w:rPr>
+        <w:t xml:space="preserve">(model.3_large) </w:t>
+      </w:r>
+      <w:r>
+        <w:rPr>
+          <w:rStyle w:val="OperatorTok"/>
+        </w:rPr>
+        <w:t xml:space="preserve">-</w:t>
+      </w:r>
+      <w:r>
+        <w:rPr>
+          <w:rStyle w:val="StringTok"/>
+        </w:rPr>
+        <w:t xml:space="preserve"> </w:t>
+      </w:r>
+      <w:r>
+        <w:rPr>
+          <w:rStyle w:val="KeywordTok"/>
+        </w:rPr>
+        <w:t xml:space="preserve">logLik</w:t>
+      </w:r>
+      <w:r>
+        <w:rPr>
+          <w:rStyle w:val="NormalTok"/>
+        </w:rPr>
+        <w:t xml:space="preserve">(model.3_small)))</w:t>
+      </w:r>
+      <w:r>
+        <w:br w:type="textWrapping"/>
+      </w:r>
+      <w:r>
+        <w:rPr>
+          <w:rStyle w:val="CommentTok"/>
+        </w:rPr>
+        <w:t xml:space="preserve">#test statistic is 5.526</w:t>
+      </w:r>
+      <w:r>
+        <w:br w:type="textWrapping"/>
+      </w:r>
+      <w:r>
+        <w:br w:type="textWrapping"/>
+      </w:r>
+      <w:r>
+        <w:br w:type="textWrapping"/>
+      </w:r>
+      <w:r>
+        <w:br w:type="textWrapping"/>
+      </w:r>
+      <w:r>
+        <w:br w:type="textWrapping"/>
+      </w:r>
+      <w:r>
+        <w:rPr>
+          <w:rStyle w:val="NormalTok"/>
+        </w:rPr>
+        <w:t xml:space="preserve">model.</w:t>
+      </w:r>
+      <w:r>
+        <w:rPr>
+          <w:rStyle w:val="DecValTok"/>
+        </w:rPr>
+        <w:t xml:space="preserve">4</w:t>
+      </w:r>
+      <w:r>
+        <w:rPr>
+          <w:rStyle w:val="NormalTok"/>
+        </w:rPr>
+        <w:t xml:space="preserve"> &lt;-</w:t>
+      </w:r>
+      <w:r>
+        <w:rPr>
+          <w:rStyle w:val="StringTok"/>
+        </w:rPr>
+        <w:t xml:space="preserve"> </w:t>
+      </w:r>
+      <w:r>
+        <w:rPr>
+          <w:rStyle w:val="KeywordTok"/>
+        </w:rPr>
+        <w:t xml:space="preserve">coxph</w:t>
+      </w:r>
+      <w:r>
+        <w:rPr>
+          <w:rStyle w:val="NormalTok"/>
+        </w:rPr>
+        <w:t xml:space="preserve">(surv.luke </w:t>
+      </w:r>
+      <w:r>
+        <w:rPr>
+          <w:rStyle w:val="OperatorTok"/>
+        </w:rPr>
+        <w:t xml:space="preserve">~</w:t>
+      </w:r>
+      <w:r>
+        <w:rPr>
+          <w:rStyle w:val="StringTok"/>
+        </w:rPr>
+        <w:t xml:space="preserve"> </w:t>
+      </w:r>
+      <w:r>
+        <w:rPr>
+          <w:rStyle w:val="NormalTok"/>
+        </w:rPr>
+        <w:t xml:space="preserve">rx </w:t>
+      </w:r>
+      <w:r>
+        <w:rPr>
+          <w:rStyle w:val="OperatorTok"/>
+        </w:rPr>
+        <w:t xml:space="preserve">+</w:t>
+      </w:r>
+      <w:r>
+        <w:rPr>
+          <w:rStyle w:val="StringTok"/>
+        </w:rPr>
+        <w:t xml:space="preserve"> </w:t>
+      </w:r>
+      <w:r>
+        <w:rPr>
+          <w:rStyle w:val="NormalTok"/>
+        </w:rPr>
+        <w:t xml:space="preserve">wbc </w:t>
+      </w:r>
+      <w:r>
+        <w:rPr>
+          <w:rStyle w:val="OperatorTok"/>
+        </w:rPr>
+        <w:t xml:space="preserve">+</w:t>
+      </w:r>
+      <w:r>
+        <w:rPr>
+          <w:rStyle w:val="StringTok"/>
+        </w:rPr>
+        <w:t xml:space="preserve"> </w:t>
+      </w:r>
+      <w:r>
+        <w:rPr>
+          <w:rStyle w:val="NormalTok"/>
+        </w:rPr>
+        <w:t xml:space="preserve">age </w:t>
+      </w:r>
+      <w:r>
+        <w:rPr>
+          <w:rStyle w:val="OperatorTok"/>
+        </w:rPr>
+        <w:t xml:space="preserve">+</w:t>
+      </w:r>
+      <w:r>
+        <w:rPr>
+          <w:rStyle w:val="StringTok"/>
+        </w:rPr>
+        <w:t xml:space="preserve"> </w:t>
+      </w:r>
+      <w:r>
+        <w:rPr>
+          <w:rStyle w:val="KeywordTok"/>
+        </w:rPr>
+        <w:t xml:space="preserve">strata</w:t>
+      </w:r>
+      <w:r>
+        <w:rPr>
+          <w:rStyle w:val="NormalTok"/>
+        </w:rPr>
+        <w:t xml:space="preserve">(institution), </w:t>
+      </w:r>
+      <w:r>
+        <w:rPr>
+          <w:rStyle w:val="DataTypeTok"/>
+        </w:rPr>
+        <w:t xml:space="preserve">data=</w:t>
+      </w:r>
+      <w:r>
+        <w:rPr>
+          <w:rStyle w:val="NormalTok"/>
+        </w:rPr>
+        <w:t xml:space="preserve">luke)</w:t>
+      </w:r>
+      <w:r>
+        <w:br w:type="textWrapping"/>
+      </w:r>
+      <w:r>
+        <w:rPr>
+          <w:rStyle w:val="KeywordTok"/>
+        </w:rPr>
+        <w:t xml:space="preserve">summary</w:t>
+      </w:r>
+      <w:r>
+        <w:rPr>
+          <w:rStyle w:val="NormalTok"/>
+        </w:rPr>
+        <w:t xml:space="preserve">(model.</w:t>
+      </w:r>
+      <w:r>
+        <w:rPr>
+          <w:rStyle w:val="DecValTok"/>
+        </w:rPr>
+        <w:t xml:space="preserve">4</w:t>
+      </w:r>
+      <w:r>
+        <w:rPr>
+          <w:rStyle w:val="NormalTok"/>
+        </w:rPr>
+        <w:t xml:space="preserve">)</w:t>
+      </w:r>
+      <w:r>
+        <w:br w:type="textWrapping"/>
+      </w:r>
+      <w:r>
+        <w:br w:type="textWrapping"/>
+      </w:r>
+      <w:r>
+        <w:br w:type="textWrapping"/>
+      </w:r>
+      <w:r>
+        <w:rPr>
+          <w:rStyle w:val="KeywordTok"/>
+        </w:rPr>
+        <w:t xml:space="preserve">plot</w:t>
+      </w:r>
+      <w:r>
+        <w:rPr>
+          <w:rStyle w:val="NormalTok"/>
+        </w:rPr>
+        <w:t xml:space="preserve">(</w:t>
+      </w:r>
+      <w:r>
+        <w:rPr>
+          <w:rStyle w:val="KeywordTok"/>
+        </w:rPr>
+        <w:t xml:space="preserve">survfit</w:t>
+      </w:r>
+      <w:r>
+        <w:rPr>
+          <w:rStyle w:val="NormalTok"/>
+        </w:rPr>
+        <w:t xml:space="preserve">(model.</w:t>
+      </w:r>
+      <w:r>
+        <w:rPr>
+          <w:rStyle w:val="DecValTok"/>
+        </w:rPr>
+        <w:t xml:space="preserve">2</w:t>
+      </w:r>
+      <w:r>
+        <w:rPr>
+          <w:rStyle w:val="NormalTok"/>
+        </w:rPr>
+        <w:t xml:space="preserve">,</w:t>
+      </w:r>
+      <w:r>
+        <w:br w:type="textWrapping"/>
+      </w:r>
+      <w:r>
+        <w:rPr>
+          <w:rStyle w:val="NormalTok"/>
+        </w:rPr>
+        <w:t xml:space="preserve">     </w:t>
+      </w:r>
+      <w:r>
+        <w:rPr>
+          <w:rStyle w:val="DataTypeTok"/>
+        </w:rPr>
+        <w:t xml:space="preserve">newdata=</w:t>
+      </w:r>
+      <w:r>
+        <w:rPr>
+          <w:rStyle w:val="KeywordTok"/>
+        </w:rPr>
+        <w:t xml:space="preserve">data.frame</w:t>
+      </w:r>
+      <w:r>
+        <w:rPr>
+          <w:rStyle w:val="NormalTok"/>
+        </w:rPr>
+        <w:t xml:space="preserve">(</w:t>
+      </w:r>
+      <w:r>
+        <w:rPr>
+          <w:rStyle w:val="DataTypeTok"/>
+        </w:rPr>
+        <w:t xml:space="preserve">rx=</w:t>
+      </w:r>
+      <w:r>
+        <w:rPr>
+          <w:rStyle w:val="DecValTok"/>
+        </w:rPr>
+        <w:t xml:space="preserve">1</w:t>
+      </w:r>
+      <w:r>
+        <w:rPr>
+          <w:rStyle w:val="NormalTok"/>
+        </w:rPr>
+        <w:t xml:space="preserve">, </w:t>
+      </w:r>
+      <w:r>
+        <w:rPr>
+          <w:rStyle w:val="DataTypeTok"/>
+        </w:rPr>
+        <w:t xml:space="preserve">age=</w:t>
+      </w:r>
+      <w:r>
+        <w:rPr>
+          <w:rStyle w:val="DecValTok"/>
+        </w:rPr>
+        <w:t xml:space="preserve">5</w:t>
+      </w:r>
+      <w:r>
+        <w:rPr>
+          <w:rStyle w:val="NormalTok"/>
+        </w:rPr>
+        <w:t xml:space="preserve">, </w:t>
+      </w:r>
+      <w:r>
+        <w:rPr>
+          <w:rStyle w:val="DataTypeTok"/>
+        </w:rPr>
+        <w:t xml:space="preserve">wbc=</w:t>
+      </w:r>
+      <w:r>
+        <w:rPr>
+          <w:rStyle w:val="DecValTok"/>
+        </w:rPr>
+        <w:t xml:space="preserve">45</w:t>
+      </w:r>
+      <w:r>
+        <w:rPr>
+          <w:rStyle w:val="NormalTok"/>
+        </w:rPr>
+        <w:t xml:space="preserve">)),</w:t>
+      </w:r>
+      <w:r>
+        <w:br w:type="textWrapping"/>
+      </w:r>
+      <w:r>
+        <w:rPr>
+          <w:rStyle w:val="NormalTok"/>
+        </w:rPr>
+        <w:t xml:space="preserve">     </w:t>
+      </w:r>
+      <w:r>
+        <w:rPr>
+          <w:rStyle w:val="DataTypeTok"/>
+        </w:rPr>
+        <w:t xml:space="preserve">conf.int=</w:t>
+      </w:r>
+      <w:r>
+        <w:rPr>
+          <w:rStyle w:val="OtherTok"/>
+        </w:rPr>
+        <w:t xml:space="preserve">FALSE</w:t>
+      </w:r>
+      <w:r>
+        <w:rPr>
+          <w:rStyle w:val="NormalTok"/>
+        </w:rPr>
+        <w:t xml:space="preserve">, </w:t>
+      </w:r>
+      <w:r>
+        <w:rPr>
+          <w:rStyle w:val="DataTypeTok"/>
+        </w:rPr>
+        <w:t xml:space="preserve">lwd=</w:t>
+      </w:r>
+      <w:r>
+        <w:rPr>
+          <w:rStyle w:val="DecValTok"/>
+        </w:rPr>
+        <w:t xml:space="preserve">2</w:t>
+      </w:r>
+      <w:r>
+        <w:rPr>
+          <w:rStyle w:val="NormalTok"/>
+        </w:rPr>
+        <w:t xml:space="preserve">, </w:t>
+      </w:r>
+      <w:r>
+        <w:rPr>
+          <w:rStyle w:val="DataTypeTok"/>
+        </w:rPr>
+        <w:t xml:space="preserve">col=</w:t>
+      </w:r>
+      <w:r>
+        <w:rPr>
+          <w:rStyle w:val="StringTok"/>
+        </w:rPr>
+        <w:t xml:space="preserve">"blue"</w:t>
+      </w:r>
+      <w:r>
+        <w:rPr>
+          <w:rStyle w:val="NormalTok"/>
+        </w:rPr>
+        <w:t xml:space="preserve">, </w:t>
+      </w:r>
+      <w:r>
+        <w:rPr>
+          <w:rStyle w:val="DataTypeTok"/>
+        </w:rPr>
+        <w:t xml:space="preserve">lty=</w:t>
+      </w:r>
+      <w:r>
+        <w:rPr>
+          <w:rStyle w:val="StringTok"/>
+        </w:rPr>
+        <w:t xml:space="preserve">"dashed"</w:t>
+      </w:r>
+      <w:r>
+        <w:rPr>
+          <w:rStyle w:val="NormalTok"/>
+        </w:rPr>
+        <w:t xml:space="preserve">, </w:t>
+      </w:r>
+      <w:r>
+        <w:br w:type="textWrapping"/>
+      </w:r>
+      <w:r>
+        <w:rPr>
+          <w:rStyle w:val="NormalTok"/>
+        </w:rPr>
+        <w:t xml:space="preserve">     </w:t>
+      </w:r>
+      <w:r>
+        <w:rPr>
+          <w:rStyle w:val="DataTypeTok"/>
+        </w:rPr>
+        <w:t xml:space="preserve">xlab=</w:t>
+      </w:r>
+      <w:r>
+        <w:rPr>
+          <w:rStyle w:val="StringTok"/>
+        </w:rPr>
+        <w:t xml:space="preserve">"Days"</w:t>
+      </w:r>
+      <w:r>
+        <w:rPr>
+          <w:rStyle w:val="NormalTok"/>
+        </w:rPr>
+        <w:t xml:space="preserve">, </w:t>
+      </w:r>
+      <w:r>
+        <w:rPr>
+          <w:rStyle w:val="DataTypeTok"/>
+        </w:rPr>
+        <w:t xml:space="preserve">ylab=</w:t>
+      </w:r>
+      <w:r>
+        <w:rPr>
+          <w:rStyle w:val="StringTok"/>
+        </w:rPr>
+        <w:t xml:space="preserve">"Survival Probability"</w:t>
+      </w:r>
+      <w:r>
+        <w:rPr>
+          <w:rStyle w:val="NormalTok"/>
+        </w:rPr>
+        <w:t xml:space="preserve">)</w:t>
+      </w:r>
+      <w:r>
+        <w:br w:type="textWrapping"/>
+      </w:r>
+      <w:r>
+        <w:rPr>
+          <w:rStyle w:val="KeywordTok"/>
+        </w:rPr>
+        <w:t xml:space="preserve">lines</w:t>
+      </w:r>
+      <w:r>
+        <w:rPr>
+          <w:rStyle w:val="NormalTok"/>
+        </w:rPr>
+        <w:t xml:space="preserve">(</w:t>
+      </w:r>
+      <w:r>
+        <w:rPr>
+          <w:rStyle w:val="KeywordTok"/>
+        </w:rPr>
+        <w:t xml:space="preserve">survfit</w:t>
+      </w:r>
+      <w:r>
+        <w:rPr>
+          <w:rStyle w:val="NormalTok"/>
+        </w:rPr>
+        <w:t xml:space="preserve">(model.</w:t>
+      </w:r>
+      <w:r>
+        <w:rPr>
+          <w:rStyle w:val="DecValTok"/>
+        </w:rPr>
+        <w:t xml:space="preserve">2</w:t>
+      </w:r>
+      <w:r>
+        <w:rPr>
+          <w:rStyle w:val="NormalTok"/>
+        </w:rPr>
+        <w:t xml:space="preserve">,</w:t>
+      </w:r>
+      <w:r>
+        <w:br w:type="textWrapping"/>
+      </w:r>
+      <w:r>
+        <w:rPr>
+          <w:rStyle w:val="NormalTok"/>
+        </w:rPr>
+        <w:t xml:space="preserve">     </w:t>
+      </w:r>
+      <w:r>
+        <w:rPr>
+          <w:rStyle w:val="DataTypeTok"/>
+        </w:rPr>
+        <w:t xml:space="preserve">newdata=</w:t>
+      </w:r>
+      <w:r>
+        <w:rPr>
+          <w:rStyle w:val="KeywordTok"/>
+        </w:rPr>
+        <w:t xml:space="preserve">data.frame</w:t>
+      </w:r>
+      <w:r>
+        <w:rPr>
+          <w:rStyle w:val="NormalTok"/>
+        </w:rPr>
+        <w:t xml:space="preserve">(</w:t>
+      </w:r>
+      <w:r>
+        <w:rPr>
+          <w:rStyle w:val="DataTypeTok"/>
+        </w:rPr>
+        <w:t xml:space="preserve">rx=</w:t>
+      </w:r>
+      <w:r>
+        <w:rPr>
+          <w:rStyle w:val="DecValTok"/>
+        </w:rPr>
+        <w:t xml:space="preserve">0</w:t>
+      </w:r>
+      <w:r>
+        <w:rPr>
+          <w:rStyle w:val="NormalTok"/>
+        </w:rPr>
+        <w:t xml:space="preserve">, </w:t>
+      </w:r>
+      <w:r>
+        <w:rPr>
+          <w:rStyle w:val="DataTypeTok"/>
+        </w:rPr>
+        <w:t xml:space="preserve">age=</w:t>
+      </w:r>
+      <w:r>
+        <w:rPr>
+          <w:rStyle w:val="DecValTok"/>
+        </w:rPr>
+        <w:t xml:space="preserve">5</w:t>
+      </w:r>
+      <w:r>
+        <w:rPr>
+          <w:rStyle w:val="NormalTok"/>
+        </w:rPr>
+        <w:t xml:space="preserve">, </w:t>
+      </w:r>
+      <w:r>
+        <w:rPr>
+          <w:rStyle w:val="DataTypeTok"/>
+        </w:rPr>
+        <w:t xml:space="preserve">wbc=</w:t>
+      </w:r>
+      <w:r>
+        <w:rPr>
+          <w:rStyle w:val="DecValTok"/>
+        </w:rPr>
+        <w:t xml:space="preserve">45</w:t>
+      </w:r>
+      <w:r>
+        <w:rPr>
+          <w:rStyle w:val="NormalTok"/>
+        </w:rPr>
+        <w:t xml:space="preserve">)),</w:t>
+      </w:r>
+      <w:r>
+        <w:br w:type="textWrapping"/>
+      </w:r>
+      <w:r>
+        <w:rPr>
+          <w:rStyle w:val="NormalTok"/>
+        </w:rPr>
+        <w:t xml:space="preserve">     </w:t>
+      </w:r>
+      <w:r>
+        <w:rPr>
+          <w:rStyle w:val="DataTypeTok"/>
+        </w:rPr>
+        <w:t xml:space="preserve">conf.int=</w:t>
+      </w:r>
+      <w:r>
+        <w:rPr>
+          <w:rStyle w:val="OtherTok"/>
+        </w:rPr>
+        <w:t xml:space="preserve">FALSE</w:t>
+      </w:r>
+      <w:r>
+        <w:rPr>
+          <w:rStyle w:val="NormalTok"/>
+        </w:rPr>
+        <w:t xml:space="preserve">, </w:t>
+      </w:r>
+      <w:r>
+        <w:rPr>
+          <w:rStyle w:val="DataTypeTok"/>
+        </w:rPr>
+        <w:t xml:space="preserve">lwd=</w:t>
+      </w:r>
+      <w:r>
+        <w:rPr>
+          <w:rStyle w:val="DecValTok"/>
+        </w:rPr>
+        <w:t xml:space="preserve">2</w:t>
+      </w:r>
+      <w:r>
+        <w:rPr>
+          <w:rStyle w:val="NormalTok"/>
+        </w:rPr>
+        <w:t xml:space="preserve">, </w:t>
+      </w:r>
+      <w:r>
+        <w:rPr>
+          <w:rStyle w:val="DataTypeTok"/>
+        </w:rPr>
+        <w:t xml:space="preserve">col=</w:t>
+      </w:r>
+      <w:r>
+        <w:rPr>
+          <w:rStyle w:val="StringTok"/>
+        </w:rPr>
+        <w:t xml:space="preserve">"blue"</w:t>
+      </w:r>
+      <w:r>
+        <w:rPr>
+          <w:rStyle w:val="NormalTok"/>
+        </w:rPr>
+        <w:t xml:space="preserve">, </w:t>
+      </w:r>
+      <w:r>
+        <w:rPr>
+          <w:rStyle w:val="DataTypeTok"/>
+        </w:rPr>
+        <w:t xml:space="preserve">lty=</w:t>
+      </w:r>
+      <w:r>
+        <w:rPr>
+          <w:rStyle w:val="StringTok"/>
+        </w:rPr>
+        <w:t xml:space="preserve">"solid"</w:t>
+      </w:r>
+      <w:r>
+        <w:rPr>
+          <w:rStyle w:val="NormalTok"/>
+        </w:rPr>
+        <w:t xml:space="preserve">)</w:t>
+      </w:r>
+      <w:r>
+        <w:br w:type="textWrapping"/>
+      </w:r>
+      <w:r>
+        <w:rPr>
+          <w:rStyle w:val="KeywordTok"/>
+        </w:rPr>
+        <w:t xml:space="preserve">lines</w:t>
+      </w:r>
+      <w:r>
+        <w:rPr>
+          <w:rStyle w:val="NormalTok"/>
+        </w:rPr>
+        <w:t xml:space="preserve">(</w:t>
+      </w:r>
+      <w:r>
+        <w:rPr>
+          <w:rStyle w:val="KeywordTok"/>
+        </w:rPr>
+        <w:t xml:space="preserve">survfit</w:t>
+      </w:r>
+      <w:r>
+        <w:rPr>
+          <w:rStyle w:val="NormalTok"/>
+        </w:rPr>
+        <w:t xml:space="preserve">(model.</w:t>
+      </w:r>
+      <w:r>
+        <w:rPr>
+          <w:rStyle w:val="DecValTok"/>
+        </w:rPr>
+        <w:t xml:space="preserve">2</w:t>
+      </w:r>
+      <w:r>
+        <w:rPr>
+          <w:rStyle w:val="NormalTok"/>
+        </w:rPr>
+        <w:t xml:space="preserve">,</w:t>
+      </w:r>
+      <w:r>
+        <w:br w:type="textWrapping"/>
+      </w:r>
+      <w:r>
+        <w:rPr>
+          <w:rStyle w:val="NormalTok"/>
+        </w:rPr>
+        <w:t xml:space="preserve">     </w:t>
+      </w:r>
+      <w:r>
+        <w:rPr>
+          <w:rStyle w:val="DataTypeTok"/>
+        </w:rPr>
+        <w:t xml:space="preserve">newdata=</w:t>
+      </w:r>
+      <w:r>
+        <w:rPr>
+          <w:rStyle w:val="KeywordTok"/>
+        </w:rPr>
+        <w:t xml:space="preserve">data.frame</w:t>
+      </w:r>
+      <w:r>
+        <w:rPr>
+          <w:rStyle w:val="NormalTok"/>
+        </w:rPr>
+        <w:t xml:space="preserve">(</w:t>
+      </w:r>
+      <w:r>
+        <w:rPr>
+          <w:rStyle w:val="DataTypeTok"/>
+        </w:rPr>
+        <w:t xml:space="preserve">rx=</w:t>
+      </w:r>
+      <w:r>
+        <w:rPr>
+          <w:rStyle w:val="DecValTok"/>
+        </w:rPr>
+        <w:t xml:space="preserve">1</w:t>
+      </w:r>
+      <w:r>
+        <w:rPr>
+          <w:rStyle w:val="NormalTok"/>
+        </w:rPr>
+        <w:t xml:space="preserve">, </w:t>
+      </w:r>
+      <w:r>
+        <w:rPr>
+          <w:rStyle w:val="DataTypeTok"/>
+        </w:rPr>
+        <w:t xml:space="preserve">age=</w:t>
+      </w:r>
+      <w:r>
+        <w:rPr>
+          <w:rStyle w:val="DecValTok"/>
+        </w:rPr>
+        <w:t xml:space="preserve">5</w:t>
+      </w:r>
+      <w:r>
+        <w:rPr>
+          <w:rStyle w:val="NormalTok"/>
+        </w:rPr>
+        <w:t xml:space="preserve">, </w:t>
+      </w:r>
+      <w:r>
+        <w:rPr>
+          <w:rStyle w:val="DataTypeTok"/>
+        </w:rPr>
+        <w:t xml:space="preserve">wbc=</w:t>
+      </w:r>
+      <w:r>
+        <w:rPr>
+          <w:rStyle w:val="DecValTok"/>
+        </w:rPr>
+        <w:t xml:space="preserve">210</w:t>
+      </w:r>
+      <w:r>
+        <w:rPr>
+          <w:rStyle w:val="NormalTok"/>
+        </w:rPr>
+        <w:t xml:space="preserve">)),</w:t>
+      </w:r>
+      <w:r>
+        <w:br w:type="textWrapping"/>
+      </w:r>
+      <w:r>
+        <w:rPr>
+          <w:rStyle w:val="NormalTok"/>
+        </w:rPr>
+        <w:t xml:space="preserve">     </w:t>
+      </w:r>
+      <w:r>
+        <w:rPr>
+          <w:rStyle w:val="DataTypeTok"/>
+        </w:rPr>
+        <w:t xml:space="preserve">conf.int=</w:t>
+      </w:r>
+      <w:r>
+        <w:rPr>
+          <w:rStyle w:val="OtherTok"/>
+        </w:rPr>
+        <w:t xml:space="preserve">FALSE</w:t>
+      </w:r>
+      <w:r>
+        <w:rPr>
+          <w:rStyle w:val="NormalTok"/>
+        </w:rPr>
+        <w:t xml:space="preserve">, </w:t>
+      </w:r>
+      <w:r>
+        <w:rPr>
+          <w:rStyle w:val="DataTypeTok"/>
+        </w:rPr>
+        <w:t xml:space="preserve">lwd=</w:t>
+      </w:r>
+      <w:r>
+        <w:rPr>
+          <w:rStyle w:val="DecValTok"/>
+        </w:rPr>
+        <w:t xml:space="preserve">2</w:t>
+      </w:r>
+      <w:r>
+        <w:rPr>
+          <w:rStyle w:val="NormalTok"/>
+        </w:rPr>
+        <w:t xml:space="preserve">, </w:t>
+      </w:r>
+      <w:r>
+        <w:rPr>
+          <w:rStyle w:val="DataTypeTok"/>
+        </w:rPr>
+        <w:t xml:space="preserve">col=</w:t>
+      </w:r>
+      <w:r>
+        <w:rPr>
+          <w:rStyle w:val="StringTok"/>
+        </w:rPr>
+        <w:t xml:space="preserve">"orange"</w:t>
+      </w:r>
+      <w:r>
+        <w:rPr>
+          <w:rStyle w:val="NormalTok"/>
+        </w:rPr>
+        <w:t xml:space="preserve">, </w:t>
+      </w:r>
+      <w:r>
+        <w:rPr>
+          <w:rStyle w:val="DataTypeTok"/>
+        </w:rPr>
+        <w:t xml:space="preserve">lty=</w:t>
+      </w:r>
+      <w:r>
+        <w:rPr>
+          <w:rStyle w:val="StringTok"/>
+        </w:rPr>
+        <w:t xml:space="preserve">"dashed"</w:t>
+      </w:r>
+      <w:r>
+        <w:rPr>
+          <w:rStyle w:val="NormalTok"/>
+        </w:rPr>
+        <w:t xml:space="preserve">)</w:t>
+      </w:r>
+      <w:r>
+        <w:br w:type="textWrapping"/>
+      </w:r>
+      <w:r>
+        <w:rPr>
+          <w:rStyle w:val="KeywordTok"/>
+        </w:rPr>
+        <w:t xml:space="preserve">lines</w:t>
+      </w:r>
+      <w:r>
+        <w:rPr>
+          <w:rStyle w:val="NormalTok"/>
+        </w:rPr>
+        <w:t xml:space="preserve">(</w:t>
+      </w:r>
+      <w:r>
+        <w:rPr>
+          <w:rStyle w:val="KeywordTok"/>
+        </w:rPr>
+        <w:t xml:space="preserve">survfit</w:t>
+      </w:r>
+      <w:r>
+        <w:rPr>
+          <w:rStyle w:val="NormalTok"/>
+        </w:rPr>
+        <w:t xml:space="preserve">(model.</w:t>
+      </w:r>
+      <w:r>
+        <w:rPr>
+          <w:rStyle w:val="DecValTok"/>
+        </w:rPr>
+        <w:t xml:space="preserve">2</w:t>
+      </w:r>
+      <w:r>
+        <w:rPr>
+          <w:rStyle w:val="NormalTok"/>
+        </w:rPr>
+        <w:t xml:space="preserve">,</w:t>
+      </w:r>
+      <w:r>
+        <w:br w:type="textWrapping"/>
+      </w:r>
+      <w:r>
+        <w:rPr>
+          <w:rStyle w:val="NormalTok"/>
+        </w:rPr>
+        <w:t xml:space="preserve">     </w:t>
+      </w:r>
+      <w:r>
+        <w:rPr>
+          <w:rStyle w:val="DataTypeTok"/>
+        </w:rPr>
+        <w:t xml:space="preserve">newdata=</w:t>
+      </w:r>
+      <w:r>
+        <w:rPr>
+          <w:rStyle w:val="KeywordTok"/>
+        </w:rPr>
+        <w:t xml:space="preserve">data.frame</w:t>
+      </w:r>
+      <w:r>
+        <w:rPr>
+          <w:rStyle w:val="NormalTok"/>
+        </w:rPr>
+        <w:t xml:space="preserve">(</w:t>
+      </w:r>
+      <w:r>
+        <w:rPr>
+          <w:rStyle w:val="DataTypeTok"/>
+        </w:rPr>
+        <w:t xml:space="preserve">rx=</w:t>
+      </w:r>
+      <w:r>
+        <w:rPr>
+          <w:rStyle w:val="DecValTok"/>
+        </w:rPr>
+        <w:t xml:space="preserve">0</w:t>
+      </w:r>
+      <w:r>
+        <w:rPr>
+          <w:rStyle w:val="NormalTok"/>
+        </w:rPr>
+        <w:t xml:space="preserve">, </w:t>
+      </w:r>
+      <w:r>
+        <w:rPr>
+          <w:rStyle w:val="DataTypeTok"/>
+        </w:rPr>
+        <w:t xml:space="preserve">age=</w:t>
+      </w:r>
+      <w:r>
+        <w:rPr>
+          <w:rStyle w:val="DecValTok"/>
+        </w:rPr>
+        <w:t xml:space="preserve">5</w:t>
+      </w:r>
+      <w:r>
+        <w:rPr>
+          <w:rStyle w:val="NormalTok"/>
+        </w:rPr>
+        <w:t xml:space="preserve">, </w:t>
+      </w:r>
+      <w:r>
+        <w:rPr>
+          <w:rStyle w:val="DataTypeTok"/>
+        </w:rPr>
+        <w:t xml:space="preserve">wbc=</w:t>
+      </w:r>
+      <w:r>
+        <w:rPr>
+          <w:rStyle w:val="DecValTok"/>
+        </w:rPr>
+        <w:t xml:space="preserve">210</w:t>
+      </w:r>
+      <w:r>
+        <w:rPr>
+          <w:rStyle w:val="NormalTok"/>
+        </w:rPr>
+        <w:t xml:space="preserve">)),</w:t>
+      </w:r>
+      <w:r>
+        <w:br w:type="textWrapping"/>
+      </w:r>
+      <w:r>
+        <w:rPr>
+          <w:rStyle w:val="NormalTok"/>
+        </w:rPr>
+        <w:t xml:space="preserve">     </w:t>
+      </w:r>
+      <w:r>
+        <w:rPr>
+          <w:rStyle w:val="DataTypeTok"/>
+        </w:rPr>
+        <w:t xml:space="preserve">conf.int=</w:t>
+      </w:r>
+      <w:r>
+        <w:rPr>
+          <w:rStyle w:val="OtherTok"/>
+        </w:rPr>
+        <w:t xml:space="preserve">FALSE</w:t>
+      </w:r>
+      <w:r>
+        <w:rPr>
+          <w:rStyle w:val="NormalTok"/>
+        </w:rPr>
+        <w:t xml:space="preserve">, </w:t>
+      </w:r>
+      <w:r>
+        <w:rPr>
+          <w:rStyle w:val="DataTypeTok"/>
+        </w:rPr>
+        <w:t xml:space="preserve">lwd=</w:t>
+      </w:r>
+      <w:r>
+        <w:rPr>
+          <w:rStyle w:val="DecValTok"/>
+        </w:rPr>
+        <w:t xml:space="preserve">2</w:t>
+      </w:r>
+      <w:r>
+        <w:rPr>
+          <w:rStyle w:val="NormalTok"/>
+        </w:rPr>
+        <w:t xml:space="preserve">, </w:t>
+      </w:r>
+      <w:r>
+        <w:rPr>
+          <w:rStyle w:val="DataTypeTok"/>
+        </w:rPr>
+        <w:t xml:space="preserve">col=</w:t>
+      </w:r>
+      <w:r>
+        <w:rPr>
+          <w:rStyle w:val="StringTok"/>
+        </w:rPr>
+        <w:t xml:space="preserve">"orange"</w:t>
+      </w:r>
+      <w:r>
+        <w:rPr>
+          <w:rStyle w:val="NormalTok"/>
+        </w:rPr>
+        <w:t xml:space="preserve">, </w:t>
+      </w:r>
+      <w:r>
+        <w:rPr>
+          <w:rStyle w:val="DataTypeTok"/>
+        </w:rPr>
+        <w:t xml:space="preserve">lty=</w:t>
+      </w:r>
+      <w:r>
+        <w:rPr>
+          <w:rStyle w:val="StringTok"/>
+        </w:rPr>
+        <w:t xml:space="preserve">"solid"</w:t>
+      </w:r>
+      <w:r>
+        <w:rPr>
+          <w:rStyle w:val="NormalTok"/>
+        </w:rPr>
+        <w:t xml:space="preserve">)</w:t>
+      </w:r>
+      <w:r>
+        <w:br w:type="textWrapping"/>
+      </w:r>
+      <w:r>
+        <w:rPr>
+          <w:rStyle w:val="KeywordTok"/>
+        </w:rPr>
+        <w:t xml:space="preserve">legend</w:t>
+      </w:r>
+      <w:r>
+        <w:rPr>
+          <w:rStyle w:val="NormalTok"/>
+        </w:rPr>
+        <w:t xml:space="preserve">(</w:t>
+      </w:r>
+      <w:r>
+        <w:rPr>
+          <w:rStyle w:val="StringTok"/>
+        </w:rPr>
+        <w:t xml:space="preserve">"topright"</w:t>
+      </w:r>
+      <w:r>
+        <w:rPr>
+          <w:rStyle w:val="NormalTok"/>
+        </w:rPr>
+        <w:t xml:space="preserve">, </w:t>
+      </w:r>
+      <w:r>
+        <w:rPr>
+          <w:rStyle w:val="DataTypeTok"/>
+        </w:rPr>
+        <w:t xml:space="preserve">cex=</w:t>
+      </w:r>
+      <w:r>
+        <w:rPr>
+          <w:rStyle w:val="FloatTok"/>
+        </w:rPr>
+        <w:t xml:space="preserve">0.7</w:t>
+      </w:r>
+      <w:r>
+        <w:rPr>
+          <w:rStyle w:val="NormalTok"/>
+        </w:rPr>
+        <w:t xml:space="preserve">,</w:t>
+      </w:r>
+      <w:r>
+        <w:br w:type="textWrapping"/>
+      </w:r>
+      <w:r>
+        <w:rPr>
+          <w:rStyle w:val="NormalTok"/>
+        </w:rPr>
+        <w:t xml:space="preserve">       </w:t>
+      </w:r>
+      <w:r>
+        <w:rPr>
+          <w:rStyle w:val="DataTypeTok"/>
+        </w:rPr>
+        <w:t xml:space="preserve">legend=</w:t>
+      </w:r>
+      <w:r>
+        <w:rPr>
+          <w:rStyle w:val="KeywordTok"/>
+        </w:rPr>
+        <w:t xml:space="preserve">c</w:t>
+      </w:r>
+      <w:r>
+        <w:rPr>
+          <w:rStyle w:val="NormalTok"/>
+        </w:rPr>
+        <w:t xml:space="preserve">(</w:t>
+      </w:r>
+      <w:r>
+        <w:rPr>
+          <w:rStyle w:val="StringTok"/>
+        </w:rPr>
+        <w:t xml:space="preserve">"treated, age=5, wbc=45"</w:t>
+      </w:r>
+      <w:r>
+        <w:rPr>
+          <w:rStyle w:val="NormalTok"/>
+        </w:rPr>
+        <w:t xml:space="preserve">, </w:t>
+      </w:r>
+      <w:r>
+        <w:br w:type="textWrapping"/>
+      </w:r>
+      <w:r>
+        <w:rPr>
+          <w:rStyle w:val="NormalTok"/>
+        </w:rPr>
+        <w:t xml:space="preserve">                </w:t>
+      </w:r>
+      <w:r>
+        <w:rPr>
+          <w:rStyle w:val="StringTok"/>
+        </w:rPr>
+        <w:t xml:space="preserve">"untreated, age=5, wbc=45"</w:t>
+      </w:r>
+      <w:r>
+        <w:rPr>
+          <w:rStyle w:val="NormalTok"/>
+        </w:rPr>
+        <w:t xml:space="preserve">,</w:t>
+      </w:r>
+      <w:r>
+        <w:br w:type="textWrapping"/>
+      </w:r>
+      <w:r>
+        <w:rPr>
+          <w:rStyle w:val="NormalTok"/>
+        </w:rPr>
+        <w:t xml:space="preserve">                </w:t>
+      </w:r>
+      <w:r>
+        <w:rPr>
+          <w:rStyle w:val="StringTok"/>
+        </w:rPr>
+        <w:t xml:space="preserve">"treated, age=5, wbc=210"</w:t>
+      </w:r>
+      <w:r>
+        <w:rPr>
+          <w:rStyle w:val="NormalTok"/>
+        </w:rPr>
+        <w:t xml:space="preserve">,</w:t>
+      </w:r>
+      <w:r>
+        <w:br w:type="textWrapping"/>
+      </w:r>
+      <w:r>
+        <w:rPr>
+          <w:rStyle w:val="NormalTok"/>
+        </w:rPr>
+        <w:t xml:space="preserve">                </w:t>
+      </w:r>
+      <w:r>
+        <w:rPr>
+          <w:rStyle w:val="StringTok"/>
+        </w:rPr>
+        <w:t xml:space="preserve">"untreated, age=5, wbc=210"</w:t>
+      </w:r>
+      <w:r>
+        <w:rPr>
+          <w:rStyle w:val="NormalTok"/>
+        </w:rPr>
+        <w:t xml:space="preserve">),</w:t>
+      </w:r>
+      <w:r>
+        <w:br w:type="textWrapping"/>
+      </w:r>
+      <w:r>
+        <w:rPr>
+          <w:rStyle w:val="NormalTok"/>
+        </w:rPr>
+        <w:t xml:space="preserve">       </w:t>
+      </w:r>
+      <w:r>
+        <w:rPr>
+          <w:rStyle w:val="DataTypeTok"/>
+        </w:rPr>
+        <w:t xml:space="preserve">col=</w:t>
+      </w:r>
+      <w:r>
+        <w:rPr>
+          <w:rStyle w:val="KeywordTok"/>
+        </w:rPr>
+        <w:t xml:space="preserve">c</w:t>
+      </w:r>
+      <w:r>
+        <w:rPr>
+          <w:rStyle w:val="NormalTok"/>
+        </w:rPr>
+        <w:t xml:space="preserve">(</w:t>
+      </w:r>
+      <w:r>
+        <w:rPr>
+          <w:rStyle w:val="StringTok"/>
+        </w:rPr>
+        <w:t xml:space="preserve">"blue"</w:t>
+      </w:r>
+      <w:r>
+        <w:rPr>
+          <w:rStyle w:val="NormalTok"/>
+        </w:rPr>
+        <w:t xml:space="preserve">, </w:t>
+      </w:r>
+      <w:r>
+        <w:rPr>
+          <w:rStyle w:val="StringTok"/>
+        </w:rPr>
+        <w:t xml:space="preserve">"blue"</w:t>
+      </w:r>
+      <w:r>
+        <w:rPr>
+          <w:rStyle w:val="NormalTok"/>
+        </w:rPr>
+        <w:t xml:space="preserve">, </w:t>
+      </w:r>
+      <w:r>
+        <w:rPr>
+          <w:rStyle w:val="StringTok"/>
+        </w:rPr>
+        <w:t xml:space="preserve">"orange"</w:t>
+      </w:r>
+      <w:r>
+        <w:rPr>
+          <w:rStyle w:val="NormalTok"/>
+        </w:rPr>
+        <w:t xml:space="preserve">, </w:t>
+      </w:r>
+      <w:r>
+        <w:rPr>
+          <w:rStyle w:val="StringTok"/>
+        </w:rPr>
+        <w:t xml:space="preserve">"orange"</w:t>
+      </w:r>
+      <w:r>
+        <w:rPr>
+          <w:rStyle w:val="NormalTok"/>
+        </w:rPr>
+        <w:t xml:space="preserve">),</w:t>
+      </w:r>
+      <w:r>
+        <w:br w:type="textWrapping"/>
+      </w:r>
+      <w:r>
+        <w:rPr>
+          <w:rStyle w:val="NormalTok"/>
+        </w:rPr>
+        <w:t xml:space="preserve">       </w:t>
+      </w:r>
+      <w:r>
+        <w:rPr>
+          <w:rStyle w:val="DataTypeTok"/>
+        </w:rPr>
+        <w:t xml:space="preserve">lty=</w:t>
+      </w:r>
+      <w:r>
+        <w:rPr>
+          <w:rStyle w:val="KeywordTok"/>
+        </w:rPr>
+        <w:t xml:space="preserve">c</w:t>
+      </w:r>
+      <w:r>
+        <w:rPr>
+          <w:rStyle w:val="NormalTok"/>
+        </w:rPr>
+        <w:t xml:space="preserve">(</w:t>
+      </w:r>
+      <w:r>
+        <w:rPr>
+          <w:rStyle w:val="StringTok"/>
+        </w:rPr>
+        <w:t xml:space="preserve">"dashed"</w:t>
+      </w:r>
+      <w:r>
+        <w:rPr>
+          <w:rStyle w:val="NormalTok"/>
+        </w:rPr>
+        <w:t xml:space="preserve">, </w:t>
+      </w:r>
+      <w:r>
+        <w:rPr>
+          <w:rStyle w:val="StringTok"/>
+        </w:rPr>
+        <w:t xml:space="preserve">"solid"</w:t>
+      </w:r>
+      <w:r>
+        <w:rPr>
+          <w:rStyle w:val="NormalTok"/>
+        </w:rPr>
+        <w:t xml:space="preserve">, </w:t>
+      </w:r>
+      <w:r>
+        <w:rPr>
+          <w:rStyle w:val="StringTok"/>
+        </w:rPr>
+        <w:t xml:space="preserve">"dashed"</w:t>
+      </w:r>
+      <w:r>
+        <w:rPr>
+          <w:rStyle w:val="NormalTok"/>
+        </w:rPr>
+        <w:t xml:space="preserve">, </w:t>
+      </w:r>
+      <w:r>
+        <w:rPr>
+          <w:rStyle w:val="StringTok"/>
+        </w:rPr>
+        <w:t xml:space="preserve">"solid"</w:t>
+      </w:r>
+      <w:r>
+        <w:rPr>
+          <w:rStyle w:val="NormalTok"/>
+        </w:rPr>
+        <w:t xml:space="preserve">),</w:t>
+      </w:r>
+      <w:r>
+        <w:br w:type="textWrapping"/>
+      </w:r>
+      <w:r>
+        <w:rPr>
+          <w:rStyle w:val="NormalTok"/>
+        </w:rPr>
+        <w:t xml:space="preserve">       </w:t>
+      </w:r>
+      <w:r>
+        <w:rPr>
+          <w:rStyle w:val="DataTypeTok"/>
+        </w:rPr>
+        <w:t xml:space="preserve">lwd=</w:t>
+      </w:r>
+      <w:r>
+        <w:rPr>
+          <w:rStyle w:val="KeywordTok"/>
+        </w:rPr>
+        <w:t xml:space="preserve">c</w:t>
+      </w:r>
+      <w:r>
+        <w:rPr>
+          <w:rStyle w:val="NormalTok"/>
+        </w:rPr>
+        <w:t xml:space="preserve">(</w:t>
+      </w:r>
+      <w:r>
+        <w:rPr>
+          <w:rStyle w:val="DecValTok"/>
+        </w:rPr>
+        <w:t xml:space="preserve">2</w:t>
+      </w:r>
+      <w:r>
+        <w:rPr>
+          <w:rStyle w:val="NormalTok"/>
+        </w:rPr>
+        <w:t xml:space="preserve">))</w:t>
+      </w:r>
+      <w:r>
+        <w:br w:type="textWrapping"/>
+      </w:r>
+      <w:r>
+        <w:br w:type="textWrapping"/>
+      </w:r>
+      <w:r>
+        <w:br w:type="textWrapping"/>
+      </w:r>
+      <w:r>
+        <w:rPr>
+          <w:rStyle w:val="NormalTok"/>
+        </w:rPr>
+        <w:t xml:space="preserve">link =</w:t>
+      </w:r>
+      <w:r>
+        <w:rPr>
+          <w:rStyle w:val="StringTok"/>
+        </w:rPr>
+        <w:t xml:space="preserve"> "https://github.com/dmccoomes/Survival/raw/master/Homework%201/addicts.csv"</w:t>
+      </w:r>
+      <w:r>
+        <w:br w:type="textWrapping"/>
+      </w:r>
+      <w:r>
+        <w:rPr>
+          <w:rStyle w:val="NormalTok"/>
+        </w:rPr>
+        <w:t xml:space="preserve">adix &lt;-</w:t>
+      </w:r>
+      <w:r>
+        <w:rPr>
+          <w:rStyle w:val="StringTok"/>
+        </w:rPr>
+        <w:t xml:space="preserve"> </w:t>
+      </w:r>
+      <w:r>
+        <w:rPr>
+          <w:rStyle w:val="KeywordTok"/>
+        </w:rPr>
+        <w:t xml:space="preserve">read.csv</w:t>
+      </w:r>
+      <w:r>
+        <w:rPr>
+          <w:rStyle w:val="NormalTok"/>
+        </w:rPr>
+        <w:t xml:space="preserve">(link)</w:t>
+      </w:r>
+      <w:r>
+        <w:br w:type="textWrapping"/>
+      </w:r>
+      <w:r>
+        <w:br w:type="textWrapping"/>
+      </w:r>
+      <w:r>
+        <w:rPr>
+          <w:rStyle w:val="NormalTok"/>
+        </w:rPr>
+        <w:t xml:space="preserve">surv.adix &lt;-</w:t>
+      </w:r>
+      <w:r>
+        <w:rPr>
+          <w:rStyle w:val="StringTok"/>
+        </w:rPr>
+        <w:t xml:space="preserve"> </w:t>
+      </w:r>
+      <w:r>
+        <w:rPr>
+          <w:rStyle w:val="KeywordTok"/>
+        </w:rPr>
+        <w:t xml:space="preserve">Surv</w:t>
+      </w:r>
+      <w:r>
+        <w:rPr>
+          <w:rStyle w:val="NormalTok"/>
+        </w:rPr>
+        <w:t xml:space="preserve">(</w:t>
+      </w:r>
+      <w:r>
+        <w:rPr>
+          <w:rStyle w:val="DataTypeTok"/>
+        </w:rPr>
+        <w:t xml:space="preserve">time=</w:t>
+      </w:r>
+      <w:r>
+        <w:rPr>
+          <w:rStyle w:val="NormalTok"/>
+        </w:rPr>
+        <w:t xml:space="preserve">adix</w:t>
+      </w:r>
+      <w:r>
+        <w:rPr>
+          <w:rStyle w:val="OperatorTok"/>
+        </w:rPr>
+        <w:t xml:space="preserve">$</w:t>
+      </w:r>
+      <w:r>
+        <w:rPr>
+          <w:rStyle w:val="NormalTok"/>
+        </w:rPr>
+        <w:t xml:space="preserve">time, </w:t>
+      </w:r>
+      <w:r>
+        <w:rPr>
+          <w:rStyle w:val="DataTypeTok"/>
+        </w:rPr>
+        <w:t xml:space="preserve">event=</w:t>
+      </w:r>
+      <w:r>
+        <w:rPr>
+          <w:rStyle w:val="NormalTok"/>
+        </w:rPr>
+        <w:t xml:space="preserve">adix</w:t>
+      </w:r>
+      <w:r>
+        <w:rPr>
+          <w:rStyle w:val="OperatorTok"/>
+        </w:rPr>
+        <w:t xml:space="preserve">$</w:t>
+      </w:r>
+      <w:r>
+        <w:rPr>
+          <w:rStyle w:val="NormalTok"/>
+        </w:rPr>
+        <w:t xml:space="preserve">event, </w:t>
+      </w:r>
+      <w:r>
+        <w:rPr>
+          <w:rStyle w:val="DataTypeTok"/>
+        </w:rPr>
+        <w:t xml:space="preserve">type=</w:t>
+      </w:r>
+      <w:r>
+        <w:rPr>
+          <w:rStyle w:val="StringTok"/>
+        </w:rPr>
+        <w:t xml:space="preserve">"right"</w:t>
+      </w:r>
+      <w:r>
+        <w:rPr>
+          <w:rStyle w:val="NormalTok"/>
+        </w:rPr>
+        <w:t xml:space="preserve">)</w:t>
+      </w:r>
+      <w:r>
+        <w:br w:type="textWrapping"/>
+      </w:r>
+      <w:r>
+        <w:rPr>
+          <w:rStyle w:val="NormalTok"/>
+        </w:rPr>
+        <w:t xml:space="preserve">survfit.adix &lt;-</w:t>
+      </w:r>
+      <w:r>
+        <w:rPr>
+          <w:rStyle w:val="StringTok"/>
+        </w:rPr>
+        <w:t xml:space="preserve"> </w:t>
+      </w:r>
+      <w:r>
+        <w:rPr>
+          <w:rStyle w:val="KeywordTok"/>
+        </w:rPr>
+        <w:t xml:space="preserve">survfit</w:t>
+      </w:r>
+      <w:r>
+        <w:rPr>
+          <w:rStyle w:val="NormalTok"/>
+        </w:rPr>
+        <w:t xml:space="preserve">(surv.adix </w:t>
+      </w:r>
+      <w:r>
+        <w:rPr>
+          <w:rStyle w:val="OperatorTok"/>
+        </w:rPr>
+        <w:t xml:space="preserve">~</w:t>
+      </w:r>
+      <w:r>
+        <w:rPr>
+          <w:rStyle w:val="StringTok"/>
+        </w:rPr>
+        <w:t xml:space="preserve"> </w:t>
+      </w:r>
+      <w:r>
+        <w:rPr>
+          <w:rStyle w:val="DecValTok"/>
+        </w:rPr>
+        <w:t xml:space="preserve">1</w:t>
+      </w:r>
+      <w:r>
+        <w:rPr>
+          <w:rStyle w:val="NormalTok"/>
+        </w:rPr>
+        <w:t xml:space="preserve">, </w:t>
+      </w:r>
+      <w:r>
+        <w:rPr>
+          <w:rStyle w:val="DataTypeTok"/>
+        </w:rPr>
+        <w:t xml:space="preserve">data=</w:t>
+      </w:r>
+      <w:r>
+        <w:rPr>
+          <w:rStyle w:val="NormalTok"/>
+        </w:rPr>
+        <w:t xml:space="preserve">adix, </w:t>
+      </w:r>
+      <w:r>
+        <w:rPr>
+          <w:rStyle w:val="DataTypeTok"/>
+        </w:rPr>
+        <w:t xml:space="preserve">conf.type =</w:t>
+      </w:r>
+      <w:r>
+        <w:rPr>
+          <w:rStyle w:val="NormalTok"/>
+        </w:rPr>
+        <w:t xml:space="preserve"> </w:t>
+      </w:r>
+      <w:r>
+        <w:rPr>
+          <w:rStyle w:val="StringTok"/>
+        </w:rPr>
+        <w:t xml:space="preserve">"log-log"</w:t>
+      </w:r>
+      <w:r>
+        <w:rPr>
+          <w:rStyle w:val="NormalTok"/>
+        </w:rPr>
+        <w:t xml:space="preserve">)</w:t>
+      </w:r>
+      <w:r>
+        <w:br w:type="textWrapping"/>
+      </w:r>
+      <w:r>
+        <w:br w:type="textWrapping"/>
+      </w:r>
+      <w:r>
+        <w:br w:type="textWrapping"/>
+      </w:r>
+      <w:r>
+        <w:br w:type="textWrapping"/>
+      </w:r>
+      <w:r>
+        <w:rPr>
+          <w:rStyle w:val="NormalTok"/>
+        </w:rPr>
+        <w:t xml:space="preserve">model.</w:t>
+      </w:r>
+      <w:r>
+        <w:rPr>
+          <w:rStyle w:val="FloatTok"/>
+        </w:rPr>
+        <w:t xml:space="preserve">2.1</w:t>
+      </w:r>
+      <w:r>
+        <w:rPr>
+          <w:rStyle w:val="NormalTok"/>
+        </w:rPr>
+        <w:t xml:space="preserve"> &lt;-</w:t>
+      </w:r>
+      <w:r>
+        <w:rPr>
+          <w:rStyle w:val="StringTok"/>
+        </w:rPr>
+        <w:t xml:space="preserve"> </w:t>
+      </w:r>
+      <w:r>
+        <w:rPr>
+          <w:rStyle w:val="KeywordTok"/>
+        </w:rPr>
+        <w:t xml:space="preserve">coxph</w:t>
+      </w:r>
+      <w:r>
+        <w:rPr>
+          <w:rStyle w:val="NormalTok"/>
+        </w:rPr>
+        <w:t xml:space="preserve">(surv.adix </w:t>
+      </w:r>
+      <w:r>
+        <w:rPr>
+          <w:rStyle w:val="OperatorTok"/>
+        </w:rPr>
+        <w:t xml:space="preserve">~</w:t>
+      </w:r>
+      <w:r>
+        <w:rPr>
+          <w:rStyle w:val="StringTok"/>
+        </w:rPr>
+        <w:t xml:space="preserve"> </w:t>
+      </w:r>
+      <w:r>
+        <w:rPr>
+          <w:rStyle w:val="NormalTok"/>
+        </w:rPr>
+        <w:t xml:space="preserve">dose </w:t>
+      </w:r>
+      <w:r>
+        <w:rPr>
+          <w:rStyle w:val="OperatorTok"/>
+        </w:rPr>
+        <w:t xml:space="preserve">+</w:t>
+      </w:r>
+      <w:r>
+        <w:rPr>
+          <w:rStyle w:val="StringTok"/>
+        </w:rPr>
+        <w:t xml:space="preserve"> </w:t>
+      </w:r>
+      <w:r>
+        <w:rPr>
+          <w:rStyle w:val="NormalTok"/>
+        </w:rPr>
+        <w:t xml:space="preserve">prison </w:t>
+      </w:r>
+      <w:r>
+        <w:rPr>
+          <w:rStyle w:val="OperatorTok"/>
+        </w:rPr>
+        <w:t xml:space="preserve">+</w:t>
+      </w:r>
+      <w:r>
+        <w:rPr>
+          <w:rStyle w:val="StringTok"/>
+        </w:rPr>
+        <w:t xml:space="preserve"> </w:t>
+      </w:r>
+      <w:r>
+        <w:rPr>
+          <w:rStyle w:val="NormalTok"/>
+        </w:rPr>
+        <w:t xml:space="preserve">clinic, </w:t>
+      </w:r>
+      <w:r>
+        <w:rPr>
+          <w:rStyle w:val="DataTypeTok"/>
+        </w:rPr>
+        <w:t xml:space="preserve">data=</w:t>
+      </w:r>
+      <w:r>
+        <w:rPr>
+          <w:rStyle w:val="NormalTok"/>
+        </w:rPr>
+        <w:t xml:space="preserve">adix)</w:t>
+      </w:r>
+      <w:r>
+        <w:br w:type="textWrapping"/>
+      </w:r>
+      <w:r>
+        <w:rPr>
+          <w:rStyle w:val="KeywordTok"/>
+        </w:rPr>
+        <w:t xml:space="preserve">summary</w:t>
+      </w:r>
+      <w:r>
+        <w:rPr>
+          <w:rStyle w:val="NormalTok"/>
+        </w:rPr>
+        <w:t xml:space="preserve">(model.</w:t>
+      </w:r>
+      <w:r>
+        <w:rPr>
+          <w:rStyle w:val="FloatTok"/>
+        </w:rPr>
+        <w:t xml:space="preserve">2.1</w:t>
+      </w:r>
+      <w:r>
+        <w:rPr>
+          <w:rStyle w:val="NormalTok"/>
+        </w:rPr>
+        <w:t xml:space="preserve">)</w:t>
+      </w:r>
+      <w:r>
+        <w:br w:type="textWrapping"/>
+      </w:r>
+      <w:r>
+        <w:br w:type="textWrapping"/>
+      </w:r>
+      <w:r>
+        <w:br w:type="textWrapping"/>
+      </w:r>
+      <w:r>
+        <w:rPr>
+          <w:rStyle w:val="NormalTok"/>
+        </w:rPr>
+        <w:t xml:space="preserve">model.</w:t>
+      </w:r>
+      <w:r>
+        <w:rPr>
+          <w:rStyle w:val="FloatTok"/>
+        </w:rPr>
+        <w:t xml:space="preserve">2.2</w:t>
+      </w:r>
+      <w:r>
+        <w:rPr>
+          <w:rStyle w:val="NormalTok"/>
+        </w:rPr>
+        <w:t xml:space="preserve"> &lt;-</w:t>
+      </w:r>
+      <w:r>
+        <w:rPr>
+          <w:rStyle w:val="StringTok"/>
+        </w:rPr>
+        <w:t xml:space="preserve"> </w:t>
+      </w:r>
+      <w:r>
+        <w:rPr>
+          <w:rStyle w:val="KeywordTok"/>
+        </w:rPr>
+        <w:t xml:space="preserve">coxph</w:t>
+      </w:r>
+      <w:r>
+        <w:rPr>
+          <w:rStyle w:val="NormalTok"/>
+        </w:rPr>
+        <w:t xml:space="preserve">(surv.adix </w:t>
+      </w:r>
+      <w:r>
+        <w:rPr>
+          <w:rStyle w:val="OperatorTok"/>
+        </w:rPr>
+        <w:t xml:space="preserve">~</w:t>
+      </w:r>
+      <w:r>
+        <w:rPr>
+          <w:rStyle w:val="StringTok"/>
+        </w:rPr>
+        <w:t xml:space="preserve"> </w:t>
+      </w:r>
+      <w:r>
+        <w:rPr>
+          <w:rStyle w:val="NormalTok"/>
+        </w:rPr>
+        <w:t xml:space="preserve">dose </w:t>
+      </w:r>
+      <w:r>
+        <w:rPr>
+          <w:rStyle w:val="OperatorTok"/>
+        </w:rPr>
+        <w:t xml:space="preserve">+</w:t>
+      </w:r>
+      <w:r>
+        <w:rPr>
+          <w:rStyle w:val="StringTok"/>
+        </w:rPr>
+        <w:t xml:space="preserve"> </w:t>
+      </w:r>
+      <w:r>
+        <w:rPr>
+          <w:rStyle w:val="NormalTok"/>
+        </w:rPr>
+        <w:t xml:space="preserve">prison </w:t>
+      </w:r>
+      <w:r>
+        <w:rPr>
+          <w:rStyle w:val="OperatorTok"/>
+        </w:rPr>
+        <w:t xml:space="preserve">+</w:t>
+      </w:r>
+      <w:r>
+        <w:rPr>
+          <w:rStyle w:val="StringTok"/>
+        </w:rPr>
+        <w:t xml:space="preserve"> </w:t>
+      </w:r>
+      <w:r>
+        <w:rPr>
+          <w:rStyle w:val="KeywordTok"/>
+        </w:rPr>
+        <w:t xml:space="preserve">strata</w:t>
+      </w:r>
+      <w:r>
+        <w:rPr>
+          <w:rStyle w:val="NormalTok"/>
+        </w:rPr>
+        <w:t xml:space="preserve">(clinic), </w:t>
+      </w:r>
+      <w:r>
+        <w:rPr>
+          <w:rStyle w:val="DataTypeTok"/>
+        </w:rPr>
+        <w:t xml:space="preserve">data=</w:t>
+      </w:r>
+      <w:r>
+        <w:rPr>
+          <w:rStyle w:val="NormalTok"/>
+        </w:rPr>
+        <w:t xml:space="preserve">adix)</w:t>
+      </w:r>
+      <w:r>
+        <w:br w:type="textWrapping"/>
+      </w:r>
+      <w:r>
+        <w:rPr>
+          <w:rStyle w:val="KeywordTok"/>
+        </w:rPr>
+        <w:t xml:space="preserve">summary</w:t>
+      </w:r>
+      <w:r>
+        <w:rPr>
+          <w:rStyle w:val="NormalTok"/>
+        </w:rPr>
+        <w:t xml:space="preserve">(model.</w:t>
+      </w:r>
+      <w:r>
+        <w:rPr>
+          <w:rStyle w:val="FloatTok"/>
+        </w:rPr>
+        <w:t xml:space="preserve">2.2</w:t>
+      </w:r>
+      <w:r>
+        <w:rPr>
+          <w:rStyle w:val="NormalTok"/>
+        </w:rPr>
+        <w:t xml:space="preserve">)</w:t>
+      </w:r>
+      <w:r>
+        <w:br w:type="textWrapping"/>
+      </w:r>
+      <w:r>
+        <w:br w:type="textWrapping"/>
+      </w:r>
+      <w:r>
+        <w:br w:type="textWrapping"/>
+      </w:r>
+      <w:r>
+        <w:rPr>
+          <w:rStyle w:val="NormalTok"/>
+        </w:rPr>
+        <w:t xml:space="preserve">model.</w:t>
+      </w:r>
+      <w:r>
+        <w:rPr>
+          <w:rStyle w:val="FloatTok"/>
+        </w:rPr>
+        <w:t xml:space="preserve">2.3</w:t>
+      </w:r>
+      <w:r>
+        <w:rPr>
+          <w:rStyle w:val="NormalTok"/>
+        </w:rPr>
+        <w:t xml:space="preserve"> &lt;-</w:t>
+      </w:r>
+      <w:r>
+        <w:rPr>
+          <w:rStyle w:val="StringTok"/>
+        </w:rPr>
+        <w:t xml:space="preserve"> </w:t>
+      </w:r>
+      <w:r>
+        <w:rPr>
+          <w:rStyle w:val="KeywordTok"/>
+        </w:rPr>
+        <w:t xml:space="preserve">coxph</w:t>
+      </w:r>
+      <w:r>
+        <w:rPr>
+          <w:rStyle w:val="NormalTok"/>
+        </w:rPr>
+        <w:t xml:space="preserve">(surv.adix </w:t>
+      </w:r>
+      <w:r>
+        <w:rPr>
+          <w:rStyle w:val="OperatorTok"/>
+        </w:rPr>
+        <w:t xml:space="preserve">~</w:t>
+      </w:r>
+      <w:r>
+        <w:rPr>
+          <w:rStyle w:val="StringTok"/>
+        </w:rPr>
+        <w:t xml:space="preserve"> </w:t>
+      </w:r>
+      <w:r>
+        <w:rPr>
+          <w:rStyle w:val="NormalTok"/>
+        </w:rPr>
+        <w:t xml:space="preserve">dose </w:t>
+      </w:r>
+      <w:r>
+        <w:rPr>
+          <w:rStyle w:val="OperatorTok"/>
+        </w:rPr>
+        <w:t xml:space="preserve">+</w:t>
+      </w:r>
+      <w:r>
+        <w:rPr>
+          <w:rStyle w:val="StringTok"/>
+        </w:rPr>
+        <w:t xml:space="preserve"> </w:t>
+      </w:r>
+      <w:r>
+        <w:rPr>
+          <w:rStyle w:val="NormalTok"/>
+        </w:rPr>
+        <w:t xml:space="preserve">prison </w:t>
+      </w:r>
+      <w:r>
+        <w:rPr>
+          <w:rStyle w:val="OperatorTok"/>
+        </w:rPr>
+        <w:t xml:space="preserve">+</w:t>
+      </w:r>
+      <w:r>
+        <w:rPr>
+          <w:rStyle w:val="StringTok"/>
+        </w:rPr>
+        <w:t xml:space="preserve"> </w:t>
+      </w:r>
+      <w:r>
+        <w:rPr>
+          <w:rStyle w:val="KeywordTok"/>
+        </w:rPr>
+        <w:t xml:space="preserve">strata</w:t>
+      </w:r>
+      <w:r>
+        <w:rPr>
+          <w:rStyle w:val="NormalTok"/>
+        </w:rPr>
+        <w:t xml:space="preserve">(clinic) </w:t>
+      </w:r>
+      <w:r>
+        <w:rPr>
+          <w:rStyle w:val="OperatorTok"/>
+        </w:rPr>
+        <w:t xml:space="preserve">+</w:t>
+      </w:r>
+      <w:r>
+        <w:rPr>
+          <w:rStyle w:val="StringTok"/>
+        </w:rPr>
+        <w:t xml:space="preserve"> </w:t>
+      </w:r>
+      <w:r>
+        <w:rPr>
+          <w:rStyle w:val="NormalTok"/>
+        </w:rPr>
+        <w:t xml:space="preserve">dose</w:t>
+      </w:r>
+      <w:r>
+        <w:rPr>
+          <w:rStyle w:val="OperatorTok"/>
+        </w:rPr>
+        <w:t xml:space="preserve">*</w:t>
+      </w:r>
+      <w:r>
+        <w:rPr>
+          <w:rStyle w:val="NormalTok"/>
+        </w:rPr>
+        <w:t xml:space="preserve">prison, </w:t>
+      </w:r>
+      <w:r>
+        <w:rPr>
+          <w:rStyle w:val="DataTypeTok"/>
+        </w:rPr>
+        <w:t xml:space="preserve">data=</w:t>
+      </w:r>
+      <w:r>
+        <w:rPr>
+          <w:rStyle w:val="NormalTok"/>
+        </w:rPr>
+        <w:t xml:space="preserve">adix)</w:t>
+      </w:r>
+      <w:r>
+        <w:br w:type="textWrapping"/>
+      </w:r>
+      <w:r>
+        <w:rPr>
+          <w:rStyle w:val="KeywordTok"/>
+        </w:rPr>
+        <w:t xml:space="preserve">summary</w:t>
+      </w:r>
+      <w:r>
+        <w:rPr>
+          <w:rStyle w:val="NormalTok"/>
+        </w:rPr>
+        <w:t xml:space="preserve">(model.</w:t>
+      </w:r>
+      <w:r>
+        <w:rPr>
+          <w:rStyle w:val="FloatTok"/>
+        </w:rPr>
+        <w:t xml:space="preserve">2.3</w:t>
+      </w:r>
+      <w:r>
+        <w:rPr>
+          <w:rStyle w:val="NormalTok"/>
+        </w:rPr>
+        <w:t xml:space="preserve">)</w:t>
+      </w:r>
+      <w:r>
+        <w:br w:type="textWrapping"/>
+      </w:r>
+      <w:r>
+        <w:br w:type="textWrapping"/>
+      </w:r>
+      <w:r>
+        <w:br w:type="textWrapping"/>
+      </w:r>
+      <w:r>
+        <w:br w:type="textWrapping"/>
+      </w:r>
+      <w:r>
+        <w:rPr>
+          <w:rStyle w:val="NormalTok"/>
+        </w:rPr>
+        <w:t xml:space="preserve">est &lt;-</w:t>
+      </w:r>
+      <w:r>
+        <w:rPr>
+          <w:rStyle w:val="StringTok"/>
+        </w:rPr>
+        <w:t xml:space="preserve"> </w:t>
+      </w:r>
+      <w:r>
+        <w:rPr>
+          <w:rStyle w:val="KeywordTok"/>
+        </w:rPr>
+        <w:t xml:space="preserve">exp</w:t>
+      </w:r>
+      <w:r>
+        <w:rPr>
+          <w:rStyle w:val="NormalTok"/>
+        </w:rPr>
+        <w:t xml:space="preserve">(</w:t>
+      </w:r>
+      <w:r>
+        <w:rPr>
+          <w:rStyle w:val="DecValTok"/>
+        </w:rPr>
+        <w:t xml:space="preserve">60</w:t>
+      </w:r>
+      <w:r>
+        <w:rPr>
+          <w:rStyle w:val="NormalTok"/>
+        </w:rPr>
+        <w:t xml:space="preserve"> </w:t>
+      </w:r>
+      <w:r>
+        <w:rPr>
+          <w:rStyle w:val="OperatorTok"/>
+        </w:rPr>
+        <w:t xml:space="preserve">*</w:t>
+      </w:r>
+      <w:r>
+        <w:rPr>
+          <w:rStyle w:val="StringTok"/>
+        </w:rPr>
+        <w:t xml:space="preserve"> </w:t>
+      </w:r>
+      <w:r>
+        <w:rPr>
+          <w:rStyle w:val="KeywordTok"/>
+        </w:rPr>
+        <w:t xml:space="preserve">coef</w:t>
+      </w:r>
+      <w:r>
+        <w:rPr>
+          <w:rStyle w:val="NormalTok"/>
+        </w:rPr>
+        <w:t xml:space="preserve">(model.</w:t>
+      </w:r>
+      <w:r>
+        <w:rPr>
+          <w:rStyle w:val="FloatTok"/>
+        </w:rPr>
+        <w:t xml:space="preserve">2.3</w:t>
+      </w:r>
+      <w:r>
+        <w:rPr>
+          <w:rStyle w:val="NormalTok"/>
+        </w:rPr>
+        <w:t xml:space="preserve">)[</w:t>
+      </w:r>
+      <w:r>
+        <w:rPr>
+          <w:rStyle w:val="StringTok"/>
+        </w:rPr>
+        <w:t xml:space="preserve">"dose"</w:t>
+      </w:r>
+      <w:r>
+        <w:rPr>
+          <w:rStyle w:val="NormalTok"/>
+        </w:rPr>
+        <w:t xml:space="preserve">] </w:t>
+      </w:r>
+      <w:r>
+        <w:rPr>
+          <w:rStyle w:val="OperatorTok"/>
+        </w:rPr>
+        <w:t xml:space="preserve">+</w:t>
+      </w:r>
+      <w:r>
+        <w:rPr>
+          <w:rStyle w:val="StringTok"/>
+        </w:rPr>
+        <w:t xml:space="preserve"> </w:t>
+      </w:r>
+      <w:r>
+        <w:br w:type="textWrapping"/>
+      </w:r>
+      <w:r>
+        <w:rPr>
+          <w:rStyle w:val="StringTok"/>
+        </w:rPr>
+        <w:t xml:space="preserve">             </w:t>
+      </w:r>
+      <w:r>
+        <w:rPr>
+          <w:rStyle w:val="KeywordTok"/>
+        </w:rPr>
+        <w:t xml:space="preserve">coef</w:t>
+      </w:r>
+      <w:r>
+        <w:rPr>
+          <w:rStyle w:val="NormalTok"/>
+        </w:rPr>
+        <w:t xml:space="preserve">(model.</w:t>
+      </w:r>
+      <w:r>
+        <w:rPr>
+          <w:rStyle w:val="FloatTok"/>
+        </w:rPr>
+        <w:t xml:space="preserve">2.3</w:t>
+      </w:r>
+      <w:r>
+        <w:rPr>
+          <w:rStyle w:val="NormalTok"/>
+        </w:rPr>
+        <w:t xml:space="preserve">)[</w:t>
+      </w:r>
+      <w:r>
+        <w:rPr>
+          <w:rStyle w:val="StringTok"/>
+        </w:rPr>
+        <w:t xml:space="preserve">"prison"</w:t>
+      </w:r>
+      <w:r>
+        <w:rPr>
+          <w:rStyle w:val="NormalTok"/>
+        </w:rPr>
+        <w:t xml:space="preserve">] </w:t>
+      </w:r>
+      <w:r>
+        <w:rPr>
+          <w:rStyle w:val="OperatorTok"/>
+        </w:rPr>
+        <w:t xml:space="preserve">+</w:t>
+      </w:r>
+      <w:r>
+        <w:br w:type="textWrapping"/>
+      </w:r>
+      <w:r>
+        <w:rPr>
+          <w:rStyle w:val="StringTok"/>
+        </w:rPr>
+        <w:t xml:space="preserve">             </w:t>
+      </w:r>
+      <w:r>
+        <w:rPr>
+          <w:rStyle w:val="DecValTok"/>
+        </w:rPr>
+        <w:t xml:space="preserve">100</w:t>
+      </w:r>
+      <w:r>
+        <w:rPr>
+          <w:rStyle w:val="NormalTok"/>
+        </w:rPr>
+        <w:t xml:space="preserve"> </w:t>
+      </w:r>
+      <w:r>
+        <w:rPr>
+          <w:rStyle w:val="OperatorTok"/>
+        </w:rPr>
+        <w:t xml:space="preserve">*</w:t>
+      </w:r>
+      <w:r>
+        <w:rPr>
+          <w:rStyle w:val="StringTok"/>
+        </w:rPr>
+        <w:t xml:space="preserve"> </w:t>
+      </w:r>
+      <w:r>
+        <w:rPr>
+          <w:rStyle w:val="KeywordTok"/>
+        </w:rPr>
+        <w:t xml:space="preserve">coef</w:t>
+      </w:r>
+      <w:r>
+        <w:rPr>
+          <w:rStyle w:val="NormalTok"/>
+        </w:rPr>
+        <w:t xml:space="preserve">(model.</w:t>
+      </w:r>
+      <w:r>
+        <w:rPr>
+          <w:rStyle w:val="FloatTok"/>
+        </w:rPr>
+        <w:t xml:space="preserve">2.3</w:t>
+      </w:r>
+      <w:r>
+        <w:rPr>
+          <w:rStyle w:val="NormalTok"/>
+        </w:rPr>
+        <w:t xml:space="preserve">)[</w:t>
+      </w:r>
+      <w:r>
+        <w:rPr>
+          <w:rStyle w:val="StringTok"/>
+        </w:rPr>
+        <w:t xml:space="preserve">"dose:prison"</w:t>
+      </w:r>
+      <w:r>
+        <w:rPr>
+          <w:rStyle w:val="NormalTok"/>
+        </w:rPr>
+        <w:t xml:space="preserve">])</w:t>
+      </w:r>
+      <w:r>
+        <w:br w:type="textWrapping"/>
+      </w:r>
+      <w:r>
+        <w:br w:type="textWrapping"/>
+      </w:r>
+      <w:r>
+        <w:rPr>
+          <w:rStyle w:val="NormalTok"/>
+        </w:rPr>
+        <w:t xml:space="preserve">se &lt;-</w:t>
+      </w:r>
+      <w:r>
+        <w:rPr>
+          <w:rStyle w:val="StringTok"/>
+        </w:rPr>
+        <w:t xml:space="preserve"> </w:t>
+      </w:r>
+      <w:r>
+        <w:rPr>
+          <w:rStyle w:val="KeywordTok"/>
+        </w:rPr>
+        <w:t xml:space="preserve">deltamethod</w:t>
+      </w:r>
+      <w:r>
+        <w:rPr>
+          <w:rStyle w:val="NormalTok"/>
+        </w:rPr>
+        <w:t xml:space="preserve">(</w:t>
+      </w:r>
+      <w:r>
+        <w:rPr>
+          <w:rStyle w:val="DataTypeTok"/>
+        </w:rPr>
+        <w:t xml:space="preserve">g=</w:t>
+      </w:r>
+      <w:r>
+        <w:rPr>
+          <w:rStyle w:val="OperatorTok"/>
+        </w:rPr>
+        <w:t xml:space="preserve">~</w:t>
+      </w:r>
+      <w:r>
+        <w:rPr>
+          <w:rStyle w:val="KeywordTok"/>
+        </w:rPr>
+        <w:t xml:space="preserve">exp</w:t>
+      </w:r>
+      <w:r>
+        <w:rPr>
+          <w:rStyle w:val="NormalTok"/>
+        </w:rPr>
+        <w:t xml:space="preserve">((</w:t>
+      </w:r>
+      <w:r>
+        <w:rPr>
+          <w:rStyle w:val="DecValTok"/>
+        </w:rPr>
+        <w:t xml:space="preserve">60</w:t>
+      </w:r>
+      <w:r>
+        <w:rPr>
+          <w:rStyle w:val="OperatorTok"/>
+        </w:rPr>
+        <w:t xml:space="preserve">*</w:t>
+      </w:r>
+      <w:r>
+        <w:rPr>
+          <w:rStyle w:val="NormalTok"/>
+        </w:rPr>
+        <w:t xml:space="preserve">x1 </w:t>
+      </w:r>
+      <w:r>
+        <w:rPr>
+          <w:rStyle w:val="OperatorTok"/>
+        </w:rPr>
+        <w:t xml:space="preserve">+</w:t>
+      </w:r>
+      <w:r>
+        <w:rPr>
+          <w:rStyle w:val="StringTok"/>
+        </w:rPr>
+        <w:t xml:space="preserve"> </w:t>
+      </w:r>
+      <w:r>
+        <w:rPr>
+          <w:rStyle w:val="NormalTok"/>
+        </w:rPr>
+        <w:t xml:space="preserve">x2 </w:t>
+      </w:r>
+      <w:r>
+        <w:rPr>
+          <w:rStyle w:val="OperatorTok"/>
+        </w:rPr>
+        <w:t xml:space="preserve">+</w:t>
+      </w:r>
+      <w:r>
+        <w:rPr>
+          <w:rStyle w:val="StringTok"/>
+        </w:rPr>
+        <w:t xml:space="preserve"> </w:t>
+      </w:r>
+      <w:r>
+        <w:rPr>
+          <w:rStyle w:val="DecValTok"/>
+        </w:rPr>
+        <w:t xml:space="preserve">100</w:t>
+      </w:r>
+      <w:r>
+        <w:rPr>
+          <w:rStyle w:val="OperatorTok"/>
+        </w:rPr>
+        <w:t xml:space="preserve">*</w:t>
+      </w:r>
+      <w:r>
+        <w:rPr>
+          <w:rStyle w:val="NormalTok"/>
+        </w:rPr>
+        <w:t xml:space="preserve">x3)),</w:t>
+      </w:r>
+      <w:r>
+        <w:br w:type="textWrapping"/>
+      </w:r>
+      <w:r>
+        <w:rPr>
+          <w:rStyle w:val="NormalTok"/>
+        </w:rPr>
+        <w:t xml:space="preserve">                  </w:t>
+      </w:r>
+      <w:r>
+        <w:rPr>
+          <w:rStyle w:val="DataTypeTok"/>
+        </w:rPr>
+        <w:t xml:space="preserve">mean=</w:t>
+      </w:r>
+      <w:r>
+        <w:rPr>
+          <w:rStyle w:val="KeywordTok"/>
+        </w:rPr>
+        <w:t xml:space="preserve">coef</w:t>
+      </w:r>
+      <w:r>
+        <w:rPr>
+          <w:rStyle w:val="NormalTok"/>
+        </w:rPr>
+        <w:t xml:space="preserve">(model.</w:t>
+      </w:r>
+      <w:r>
+        <w:rPr>
+          <w:rStyle w:val="FloatTok"/>
+        </w:rPr>
+        <w:t xml:space="preserve">2.3</w:t>
+      </w:r>
+      <w:r>
+        <w:rPr>
+          <w:rStyle w:val="NormalTok"/>
+        </w:rPr>
+        <w:t xml:space="preserve">)[</w:t>
+      </w:r>
+      <w:r>
+        <w:rPr>
+          <w:rStyle w:val="KeywordTok"/>
+        </w:rPr>
+        <w:t xml:space="preserve">c</w:t>
+      </w:r>
+      <w:r>
+        <w:rPr>
+          <w:rStyle w:val="NormalTok"/>
+        </w:rPr>
+        <w:t xml:space="preserve">(</w:t>
+      </w:r>
+      <w:r>
+        <w:rPr>
+          <w:rStyle w:val="StringTok"/>
+        </w:rPr>
+        <w:t xml:space="preserve">"dose"</w:t>
+      </w:r>
+      <w:r>
+        <w:rPr>
+          <w:rStyle w:val="NormalTok"/>
+        </w:rPr>
+        <w:t xml:space="preserve">, </w:t>
+      </w:r>
+      <w:r>
+        <w:rPr>
+          <w:rStyle w:val="StringTok"/>
+        </w:rPr>
+        <w:t xml:space="preserve">"prison"</w:t>
+      </w:r>
+      <w:r>
+        <w:rPr>
+          <w:rStyle w:val="NormalTok"/>
+        </w:rPr>
+        <w:t xml:space="preserve">, </w:t>
+      </w:r>
+      <w:r>
+        <w:rPr>
+          <w:rStyle w:val="StringTok"/>
+        </w:rPr>
+        <w:t xml:space="preserve">"dose:prison"</w:t>
+      </w:r>
+      <w:r>
+        <w:rPr>
+          <w:rStyle w:val="NormalTok"/>
+        </w:rPr>
+        <w:t xml:space="preserve">)],</w:t>
+      </w:r>
+      <w:r>
+        <w:br w:type="textWrapping"/>
+      </w:r>
+      <w:r>
+        <w:rPr>
+          <w:rStyle w:val="NormalTok"/>
+        </w:rPr>
+        <w:t xml:space="preserve">                  </w:t>
+      </w:r>
+      <w:r>
+        <w:rPr>
+          <w:rStyle w:val="DataTypeTok"/>
+        </w:rPr>
+        <w:t xml:space="preserve">cov=</w:t>
+      </w:r>
+      <w:r>
+        <w:rPr>
+          <w:rStyle w:val="KeywordTok"/>
+        </w:rPr>
+        <w:t xml:space="preserve">vcov</w:t>
+      </w:r>
+      <w:r>
+        <w:rPr>
+          <w:rStyle w:val="NormalTok"/>
+        </w:rPr>
+        <w:t xml:space="preserve">(model.</w:t>
+      </w:r>
+      <w:r>
+        <w:rPr>
+          <w:rStyle w:val="FloatTok"/>
+        </w:rPr>
+        <w:t xml:space="preserve">2.3</w:t>
+      </w:r>
+      <w:r>
+        <w:rPr>
+          <w:rStyle w:val="NormalTok"/>
+        </w:rPr>
+        <w:t xml:space="preserve">)[</w:t>
+      </w:r>
+      <w:r>
+        <w:rPr>
+          <w:rStyle w:val="KeywordTok"/>
+        </w:rPr>
+        <w:t xml:space="preserve">c</w:t>
+      </w:r>
+      <w:r>
+        <w:rPr>
+          <w:rStyle w:val="NormalTok"/>
+        </w:rPr>
+        <w:t xml:space="preserve">(</w:t>
+      </w:r>
+      <w:r>
+        <w:rPr>
+          <w:rStyle w:val="StringTok"/>
+        </w:rPr>
+        <w:t xml:space="preserve">"dose"</w:t>
+      </w:r>
+      <w:r>
+        <w:rPr>
+          <w:rStyle w:val="NormalTok"/>
+        </w:rPr>
+        <w:t xml:space="preserve">, </w:t>
+      </w:r>
+      <w:r>
+        <w:rPr>
+          <w:rStyle w:val="StringTok"/>
+        </w:rPr>
+        <w:t xml:space="preserve">"prison"</w:t>
+      </w:r>
+      <w:r>
+        <w:rPr>
+          <w:rStyle w:val="NormalTok"/>
+        </w:rPr>
+        <w:t xml:space="preserve">, </w:t>
+      </w:r>
+      <w:r>
+        <w:rPr>
+          <w:rStyle w:val="StringTok"/>
+        </w:rPr>
+        <w:t xml:space="preserve">"dose:prison"</w:t>
+      </w:r>
+      <w:r>
+        <w:rPr>
+          <w:rStyle w:val="NormalTok"/>
+        </w:rPr>
+        <w:t xml:space="preserve">),</w:t>
+      </w:r>
+      <w:r>
+        <w:br w:type="textWrapping"/>
+      </w:r>
+      <w:r>
+        <w:rPr>
+          <w:rStyle w:val="NormalTok"/>
+        </w:rPr>
+        <w:t xml:space="preserve">                                      </w:t>
+      </w:r>
+      <w:r>
+        <w:rPr>
+          <w:rStyle w:val="KeywordTok"/>
+        </w:rPr>
+        <w:t xml:space="preserve">c</w:t>
+      </w:r>
+      <w:r>
+        <w:rPr>
+          <w:rStyle w:val="NormalTok"/>
+        </w:rPr>
+        <w:t xml:space="preserve">(</w:t>
+      </w:r>
+      <w:r>
+        <w:rPr>
+          <w:rStyle w:val="StringTok"/>
+        </w:rPr>
+        <w:t xml:space="preserve">"dose"</w:t>
+      </w:r>
+      <w:r>
+        <w:rPr>
+          <w:rStyle w:val="NormalTok"/>
+        </w:rPr>
+        <w:t xml:space="preserve">, </w:t>
+      </w:r>
+      <w:r>
+        <w:rPr>
+          <w:rStyle w:val="StringTok"/>
+        </w:rPr>
+        <w:t xml:space="preserve">"prison"</w:t>
+      </w:r>
+      <w:r>
+        <w:rPr>
+          <w:rStyle w:val="NormalTok"/>
+        </w:rPr>
+        <w:t xml:space="preserve">, </w:t>
+      </w:r>
+      <w:r>
+        <w:rPr>
+          <w:rStyle w:val="StringTok"/>
+        </w:rPr>
+        <w:t xml:space="preserve">"dose:prison"</w:t>
+      </w:r>
+      <w:r>
+        <w:rPr>
+          <w:rStyle w:val="NormalTok"/>
+        </w:rPr>
+        <w:t xml:space="preserve">)],</w:t>
+      </w:r>
+      <w:r>
+        <w:br w:type="textWrapping"/>
+      </w:r>
+      <w:r>
+        <w:rPr>
+          <w:rStyle w:val="NormalTok"/>
+        </w:rPr>
+        <w:t xml:space="preserve">                  </w:t>
+      </w:r>
+      <w:r>
+        <w:rPr>
+          <w:rStyle w:val="DataTypeTok"/>
+        </w:rPr>
+        <w:t xml:space="preserve">ses=</w:t>
+      </w:r>
+      <w:r>
+        <w:rPr>
+          <w:rStyle w:val="OtherTok"/>
+        </w:rPr>
+        <w:t xml:space="preserve">TRUE</w:t>
+      </w:r>
+      <w:r>
+        <w:rPr>
+          <w:rStyle w:val="NormalTok"/>
+        </w:rPr>
+        <w:t xml:space="preserve">)</w:t>
+      </w:r>
+      <w:r>
+        <w:br w:type="textWrapping"/>
+      </w:r>
+      <w:r>
+        <w:br w:type="textWrapping"/>
+      </w:r>
+      <w:r>
+        <w:rPr>
+          <w:rStyle w:val="KeywordTok"/>
+        </w:rPr>
+        <w:t xml:space="preserve">as.numeric</w:t>
+      </w:r>
+      <w:r>
+        <w:rPr>
+          <w:rStyle w:val="NormalTok"/>
+        </w:rPr>
+        <w:t xml:space="preserve">(est)</w:t>
+      </w:r>
+      <w:r>
+        <w:br w:type="textWrapping"/>
+      </w:r>
+      <w:r>
+        <w:br w:type="textWrapping"/>
+      </w:r>
+      <w:r>
+        <w:rPr>
+          <w:rStyle w:val="KeywordTok"/>
+        </w:rPr>
+        <w:t xml:space="preserve">as.numeric</w:t>
+      </w:r>
+      <w:r>
+        <w:rPr>
+          <w:rStyle w:val="NormalTok"/>
+        </w:rPr>
+        <w:t xml:space="preserve">(</w:t>
+      </w:r>
+      <w:r>
+        <w:rPr>
+          <w:rStyle w:val="KeywordTok"/>
+        </w:rPr>
+        <w:t xml:space="preserve">c</w:t>
+      </w:r>
+      <w:r>
+        <w:rPr>
+          <w:rStyle w:val="NormalTok"/>
+        </w:rPr>
+        <w:t xml:space="preserve">(est </w:t>
+      </w:r>
+      <w:r>
+        <w:rPr>
+          <w:rStyle w:val="OperatorTok"/>
+        </w:rPr>
+        <w:t xml:space="preserve">-</w:t>
+      </w:r>
+      <w:r>
+        <w:rPr>
+          <w:rStyle w:val="StringTok"/>
+        </w:rPr>
+        <w:t xml:space="preserve"> </w:t>
+      </w:r>
+      <w:r>
+        <w:rPr>
+          <w:rStyle w:val="FloatTok"/>
+        </w:rPr>
+        <w:t xml:space="preserve">1.196</w:t>
+      </w:r>
+      <w:r>
+        <w:rPr>
+          <w:rStyle w:val="OperatorTok"/>
+        </w:rPr>
+        <w:t xml:space="preserve">*</w:t>
+      </w:r>
+      <w:r>
+        <w:rPr>
+          <w:rStyle w:val="NormalTok"/>
+        </w:rPr>
+        <w:t xml:space="preserve">se,</w:t>
+      </w:r>
+      <w:r>
+        <w:br w:type="textWrapping"/>
+      </w:r>
+      <w:r>
+        <w:rPr>
+          <w:rStyle w:val="NormalTok"/>
+        </w:rPr>
+        <w:t xml:space="preserve">             est </w:t>
+      </w:r>
+      <w:r>
+        <w:rPr>
+          <w:rStyle w:val="OperatorTok"/>
+        </w:rPr>
+        <w:t xml:space="preserve">+</w:t>
+      </w:r>
+      <w:r>
+        <w:rPr>
+          <w:rStyle w:val="StringTok"/>
+        </w:rPr>
+        <w:t xml:space="preserve"> </w:t>
+      </w:r>
+      <w:r>
+        <w:rPr>
+          <w:rStyle w:val="FloatTok"/>
+        </w:rPr>
+        <w:t xml:space="preserve">1.96</w:t>
+      </w:r>
+      <w:r>
+        <w:rPr>
+          <w:rStyle w:val="OperatorTok"/>
+        </w:rPr>
+        <w:t xml:space="preserve">*</w:t>
+      </w:r>
+      <w:r>
+        <w:rPr>
+          <w:rStyle w:val="NormalTok"/>
+        </w:rPr>
+        <w:t xml:space="preserve">se))</w:t>
       </w:r>
     </w:p>
     <w:sectPr/>
@@ -355,7 +4800,7 @@
     </w:lvl>
   </w:abstractNum>
   <w:abstractNum w:abstractNumId="990">
-    <w:nsid w:val="e2aa650b"/>
+    <w:nsid w:val="8ba3ab6f"/>
     <w:multiLevelType w:val="multilevel"/>
     <w:lvl w:ilvl="0">
       <w:numFmt w:val="bullet"/>
@@ -436,7 +4881,7 @@
     </w:lvl>
   </w:abstractNum>
   <w:abstractNum w:abstractNumId="99731">
-    <w:nsid w:val="a15c2c6f"/>
+    <w:nsid w:val="2137fd7a"/>
     <w:multiLevelType w:val="multilevel"/>
     <w:lvl w:ilvl="0">
       <w:start w:val="1"/>
@@ -524,7 +4969,7 @@
     </w:lvl>
   </w:abstractNum>
   <w:abstractNum w:abstractNumId="99732">
-    <w:nsid w:val="e713c3f4"/>
+    <w:nsid w:val="b4c560fb"/>
     <w:multiLevelType w:val="multilevel"/>
     <w:lvl w:ilvl="0">
       <w:start w:val="2"/>
@@ -612,7 +5057,7 @@
     </w:lvl>
   </w:abstractNum>
   <w:abstractNum w:abstractNumId="99733">
-    <w:nsid w:val="55ca63df"/>
+    <w:nsid w:val="7afd1586"/>
     <w:multiLevelType w:val="multilevel"/>
     <w:lvl w:ilvl="0">
       <w:start w:val="3"/>
@@ -700,7 +5145,7 @@
     </w:lvl>
   </w:abstractNum>
   <w:abstractNum w:abstractNumId="99734">
-    <w:nsid w:val="b9b68269"/>
+    <w:nsid w:val="6a55146b"/>
     <w:multiLevelType w:val="multilevel"/>
     <w:lvl w:ilvl="0">
       <w:start w:val="4"/>

</xml_diff>